<commit_message>
add shortest path and mst
</commit_message>
<xml_diff>
--- a/doc/Moss-Graph-Viewr บรรณานุกรม.docx
+++ b/doc/Moss-Graph-Viewr บรรณานุกรม.docx
@@ -53,23 +53,99 @@
           <w:szCs w:val="32"/>
         </w:rPr>
       </w:pPr>
-      <w:proofErr w:type="spellStart"/>
-      <w:r>
+      <w:r>
+        <w:rPr>
+          <w:rFonts w:asciiTheme="majorBidi" w:hAnsiTheme="majorBidi" w:cs="Angsana New" w:hint="cs"/>
+          <w:sz w:val="32"/>
+          <w:szCs w:val="32"/>
+          <w:cs/>
+        </w:rPr>
+        <w:t>ศ</w:t>
+      </w:r>
+      <w:r>
+        <w:rPr>
+          <w:rFonts w:asciiTheme="majorBidi" w:hAnsiTheme="majorBidi" w:cstheme="majorBidi"/>
+          <w:sz w:val="32"/>
+          <w:szCs w:val="32"/>
+        </w:rPr>
+        <w:t>.</w:t>
+      </w:r>
+      <w:r>
+        <w:rPr>
+          <w:rFonts w:asciiTheme="majorBidi" w:hAnsiTheme="majorBidi" w:cstheme="majorBidi" w:hint="cs"/>
+          <w:sz w:val="32"/>
+          <w:szCs w:val="32"/>
+          <w:cs/>
+        </w:rPr>
+        <w:t xml:space="preserve">ดร.ชิดชนก เหลือสินทรัพย์ </w:t>
+      </w:r>
+      <w:r>
+        <w:rPr>
+          <w:rFonts w:asciiTheme="majorBidi" w:hAnsiTheme="majorBidi" w:cstheme="majorBidi"/>
+          <w:sz w:val="32"/>
+          <w:szCs w:val="32"/>
+        </w:rPr>
+        <w:t>Analysis &amp; Design of Algorithms.</w:t>
+      </w:r>
+    </w:p>
+    <w:p>
+      <w:pPr>
+        <w:pStyle w:val="a3"/>
+        <w:ind w:left="709" w:firstLine="11"/>
+        <w:jc w:val="left"/>
+        <w:rPr>
+          <w:rFonts w:asciiTheme="majorBidi" w:hAnsiTheme="majorBidi" w:cstheme="majorBidi"/>
+          <w:sz w:val="32"/>
+          <w:szCs w:val="32"/>
+        </w:rPr>
+      </w:pPr>
+      <w:r>
+        <w:rPr>
+          <w:rFonts w:ascii="Angsana New" w:hAnsi="Angsana New" w:cs="Angsana New" w:hint="cs"/>
+          <w:sz w:val="32"/>
+          <w:szCs w:val="32"/>
+          <w:cs/>
+        </w:rPr>
+        <w:t xml:space="preserve">กรุงเทพฯ ดี แอล เอส </w:t>
+      </w:r>
+      <w:r>
+        <w:rPr>
+          <w:rFonts w:ascii="Angsana New" w:hAnsi="Angsana New" w:cs="Angsana New"/>
+          <w:sz w:val="32"/>
+          <w:szCs w:val="32"/>
+        </w:rPr>
+        <w:t>2543</w:t>
+      </w:r>
+    </w:p>
+    <w:p>
+      <w:pPr>
+        <w:pStyle w:val="a3"/>
+        <w:jc w:val="left"/>
         <w:rPr>
           <w:rFonts w:asciiTheme="majorBidi" w:hAnsiTheme="majorBidi" w:cs="Angsana New"/>
           <w:sz w:val="32"/>
           <w:szCs w:val="32"/>
         </w:rPr>
-        <w:t>Blognone</w:t>
-      </w:r>
-      <w:proofErr w:type="spellEnd"/>
+      </w:pPr>
+    </w:p>
+    <w:p>
+      <w:pPr>
+        <w:pStyle w:val="a3"/>
+        <w:jc w:val="left"/>
+        <w:rPr>
+          <w:rFonts w:asciiTheme="majorBidi" w:hAnsiTheme="majorBidi" w:cstheme="majorBidi"/>
+          <w:sz w:val="32"/>
+          <w:szCs w:val="32"/>
+          <w:cs/>
+        </w:rPr>
+      </w:pPr>
       <w:r>
         <w:rPr>
           <w:rFonts w:asciiTheme="majorBidi" w:hAnsiTheme="majorBidi" w:cs="Angsana New"/>
           <w:sz w:val="32"/>
           <w:szCs w:val="32"/>
         </w:rPr>
-        <w:t xml:space="preserve"> Tech News That’s worth</w:t>
+        <w:t>Blognone Tech News That’s worth</w:t>
       </w:r>
       <w:r>
         <w:rPr>
@@ -79,7 +155,6 @@
         </w:rPr>
         <w:t xml:space="preserve">. </w:t>
       </w:r>
-      <w:proofErr w:type="gramStart"/>
       <w:r>
         <w:rPr>
           <w:rFonts w:ascii="Angsana New" w:hAnsi="Angsana New" w:cs="Angsana New"/>
@@ -105,7 +180,6 @@
         </w:rPr>
         <w:t>].</w:t>
       </w:r>
-      <w:proofErr w:type="gramEnd"/>
     </w:p>
     <w:p>
       <w:pPr>
@@ -241,32 +315,17 @@
           <w:rFonts w:asciiTheme="majorBidi" w:eastAsia="Cordia New" w:hAnsiTheme="majorBidi"/>
         </w:rPr>
       </w:pPr>
-      <w:proofErr w:type="spellStart"/>
-      <w:r>
-        <w:rPr>
-          <w:rFonts w:asciiTheme="majorBidi" w:hAnsiTheme="majorBidi" w:cstheme="majorBidi"/>
-        </w:rPr>
-        <w:t>Codenone</w:t>
-      </w:r>
-      <w:proofErr w:type="spellEnd"/>
-      <w:r>
-        <w:rPr>
-          <w:rFonts w:asciiTheme="majorBidi" w:hAnsiTheme="majorBidi" w:cstheme="majorBidi"/>
-        </w:rPr>
-        <w:t xml:space="preserve"> </w:t>
-      </w:r>
-      <w:r>
-        <w:rPr>
-          <w:rFonts w:asciiTheme="majorBidi" w:hAnsiTheme="majorBidi" w:cstheme="majorBidi"/>
-        </w:rPr>
-        <w:t xml:space="preserve">Thai Python, Ruby and alternative </w:t>
-      </w:r>
-      <w:proofErr w:type="gramStart"/>
-      <w:r>
-        <w:rPr>
-          <w:rFonts w:asciiTheme="majorBidi" w:hAnsiTheme="majorBidi" w:cstheme="majorBidi"/>
-        </w:rPr>
-        <w:t xml:space="preserve">languages </w:t>
+      <w:r>
+        <w:rPr>
+          <w:rFonts w:asciiTheme="majorBidi" w:hAnsiTheme="majorBidi" w:cstheme="majorBidi"/>
+        </w:rPr>
+        <w:t xml:space="preserve">Codenone </w:t>
+      </w:r>
+      <w:r>
+        <w:rPr>
+          <w:rFonts w:asciiTheme="majorBidi" w:hAnsiTheme="majorBidi" w:cstheme="majorBidi"/>
+        </w:rPr>
+        <w:t xml:space="preserve">Thai Python, Ruby and alternative languages </w:t>
       </w:r>
       <w:r>
         <w:rPr>
@@ -279,32 +338,14 @@
           <w:rFonts w:asciiTheme="majorBidi" w:eastAsia="Cordia New" w:hAnsiTheme="majorBidi"/>
           <w:cs/>
         </w:rPr>
-        <w:t>มาเขียนไพ</w:t>
-      </w:r>
-      <w:proofErr w:type="spellStart"/>
-      <w:r>
-        <w:rPr>
-          <w:rFonts w:asciiTheme="majorBidi" w:eastAsia="Cordia New" w:hAnsiTheme="majorBidi"/>
-          <w:cs/>
-        </w:rPr>
-        <w:t>ธอน</w:t>
-      </w:r>
-      <w:proofErr w:type="spellEnd"/>
-      <w:r>
-        <w:rPr>
-          <w:rFonts w:asciiTheme="majorBidi" w:eastAsia="Cordia New" w:hAnsiTheme="majorBidi"/>
-          <w:cs/>
-        </w:rPr>
-        <w:t>กันดีกว่า</w:t>
-      </w:r>
-      <w:proofErr w:type="gramEnd"/>
+        <w:t>มาเขียนไพธอนกันดีกว่า</w:t>
+      </w:r>
       <w:r>
         <w:rPr>
           <w:rFonts w:asciiTheme="majorBidi" w:hAnsiTheme="majorBidi" w:cstheme="majorBidi"/>
         </w:rPr>
         <w:t xml:space="preserve">. </w:t>
       </w:r>
-      <w:proofErr w:type="gramStart"/>
       <w:r>
         <w:t>[</w:t>
       </w:r>
@@ -317,7 +358,6 @@
       <w:r>
         <w:t>].</w:t>
       </w:r>
-      <w:proofErr w:type="gramEnd"/>
     </w:p>
     <w:p>
       <w:pPr>
@@ -472,7 +512,6 @@
         </w:rPr>
         <w:t xml:space="preserve">. </w:t>
       </w:r>
-      <w:proofErr w:type="gramStart"/>
       <w:r>
         <w:rPr>
           <w:rFonts w:ascii="Angsana New" w:hAnsi="Angsana New" w:cs="Angsana New"/>
@@ -498,7 +537,6 @@
         </w:rPr>
         <w:t>].</w:t>
       </w:r>
-      <w:proofErr w:type="gramEnd"/>
     </w:p>
     <w:p>
       <w:pPr>
@@ -638,7 +676,6 @@
           <w:szCs w:val="32"/>
         </w:rPr>
       </w:pPr>
-      <w:proofErr w:type="gramStart"/>
       <w:r>
         <w:rPr>
           <w:rFonts w:asciiTheme="majorBidi" w:hAnsiTheme="majorBidi" w:cstheme="majorBidi"/>
@@ -655,7 +692,6 @@
         </w:rPr>
         <w:t>[</w:t>
       </w:r>
-      <w:proofErr w:type="gramEnd"/>
       <w:r>
         <w:rPr>
           <w:rFonts w:ascii="Angsana New" w:hAnsi="Angsana New" w:cs="Angsana New"/>
@@ -810,97 +846,279 @@
           <w:szCs w:val="32"/>
         </w:rPr>
       </w:pPr>
-      <w:proofErr w:type="gramStart"/>
-      <w:r>
-        <w:rPr>
-          <w:rFonts w:asciiTheme="majorBidi" w:hAnsiTheme="majorBidi" w:cstheme="majorBidi"/>
-          <w:sz w:val="32"/>
-          <w:szCs w:val="32"/>
-        </w:rPr>
-        <w:t xml:space="preserve">Ford </w:t>
-      </w:r>
-      <w:proofErr w:type="spellStart"/>
-      <w:r>
-        <w:rPr>
-          <w:rFonts w:asciiTheme="majorBidi" w:hAnsiTheme="majorBidi" w:cstheme="majorBidi"/>
-          <w:sz w:val="32"/>
-          <w:szCs w:val="32"/>
-        </w:rPr>
-        <w:t>AntiTrust</w:t>
-      </w:r>
-      <w:proofErr w:type="spellEnd"/>
-      <w:r>
-        <w:rPr>
-          <w:rFonts w:asciiTheme="majorBidi" w:hAnsiTheme="majorBidi" w:cstheme="majorBidi"/>
-          <w:sz w:val="32"/>
-          <w:szCs w:val="32"/>
-          <w:cs/>
+      <w:r>
+        <w:rPr>
+          <w:rFonts w:asciiTheme="majorBidi" w:hAnsiTheme="majorBidi" w:cstheme="majorBidi"/>
+          <w:sz w:val="32"/>
+          <w:szCs w:val="32"/>
+        </w:rPr>
+        <w:t>Ford AntiTrust</w:t>
+      </w:r>
+      <w:r>
+        <w:rPr>
+          <w:rFonts w:asciiTheme="majorBidi" w:hAnsiTheme="majorBidi" w:cstheme="majorBidi"/>
+          <w:sz w:val="32"/>
+          <w:szCs w:val="32"/>
+          <w:cs/>
+        </w:rPr>
+        <w:t xml:space="preserve">. </w:t>
+      </w:r>
+      <w:r>
+        <w:rPr>
+          <w:rFonts w:asciiTheme="majorBidi" w:hAnsiTheme="majorBidi" w:cstheme="majorBidi"/>
+          <w:sz w:val="32"/>
+          <w:szCs w:val="32"/>
+        </w:rPr>
+        <w:t xml:space="preserve"> </w:t>
+      </w:r>
+      <w:r>
+        <w:rPr>
+          <w:rFonts w:asciiTheme="majorBidi" w:hAnsiTheme="majorBidi" w:cstheme="majorBidi"/>
+          <w:sz w:val="32"/>
+          <w:szCs w:val="32"/>
+        </w:rPr>
+        <w:t xml:space="preserve">Human knowledge belongs to the world!, </w:t>
+      </w:r>
+      <w:r>
+        <w:rPr>
+          <w:rFonts w:asciiTheme="majorBidi" w:hAnsiTheme="majorBidi" w:cstheme="majorBidi"/>
+          <w:sz w:val="32"/>
+          <w:szCs w:val="32"/>
+          <w:cs/>
+        </w:rPr>
+        <w:t>ผมจะมุ่งมั่นเอาความรู้ทั้งหมดที่มีกลับคืนสู่สังคม</w:t>
+      </w:r>
+      <w:r>
+        <w:rPr>
+          <w:rFonts w:asciiTheme="majorBidi" w:hAnsiTheme="majorBidi" w:cstheme="majorBidi"/>
+          <w:sz w:val="32"/>
+          <w:szCs w:val="32"/>
+          <w:cs/>
+        </w:rPr>
+        <w:t xml:space="preserve">. </w:t>
+      </w:r>
+      <w:r>
+        <w:rPr>
+          <w:rFonts w:ascii="Angsana New" w:hAnsi="Angsana New" w:cs="Angsana New"/>
+          <w:sz w:val="32"/>
+          <w:szCs w:val="32"/>
+        </w:rPr>
+        <w:t>[</w:t>
+      </w:r>
+      <w:r>
+        <w:rPr>
+          <w:rFonts w:ascii="Angsana New" w:hAnsi="Angsana New" w:cs="Angsana New"/>
+          <w:sz w:val="32"/>
+          <w:szCs w:val="32"/>
+          <w:cs/>
+        </w:rPr>
+        <w:t>ออนไลน์</w:t>
+      </w:r>
+      <w:r>
+        <w:rPr>
+          <w:rFonts w:ascii="Angsana New" w:hAnsi="Angsana New" w:cs="Angsana New"/>
+          <w:sz w:val="32"/>
+          <w:szCs w:val="32"/>
+        </w:rPr>
+        <w:t>].</w:t>
+      </w:r>
+      <w:r>
+        <w:rPr>
+          <w:rFonts w:asciiTheme="majorBidi" w:hAnsiTheme="majorBidi" w:cstheme="majorBidi"/>
+          <w:sz w:val="32"/>
+          <w:szCs w:val="32"/>
+          <w:cs/>
+        </w:rPr>
+        <w:t xml:space="preserve"> </w:t>
+      </w:r>
+    </w:p>
+    <w:p>
+      <w:pPr>
+        <w:pStyle w:val="a3"/>
+        <w:ind w:firstLine="709"/>
+        <w:jc w:val="left"/>
+        <w:rPr>
+          <w:rFonts w:asciiTheme="majorBidi" w:hAnsiTheme="majorBidi" w:cstheme="majorBidi"/>
+          <w:sz w:val="32"/>
+          <w:szCs w:val="32"/>
+        </w:rPr>
+      </w:pPr>
+      <w:r>
+        <w:rPr>
+          <w:rFonts w:asciiTheme="majorBidi" w:hAnsiTheme="majorBidi" w:cstheme="majorBidi"/>
+          <w:sz w:val="32"/>
+          <w:szCs w:val="32"/>
+          <w:cs/>
+        </w:rPr>
+        <w:t xml:space="preserve">เข้าถึงได้จาก </w:t>
+      </w:r>
+      <w:r>
+        <w:rPr>
+          <w:rFonts w:ascii="Angsana New" w:hAnsi="Angsana New" w:cs="Angsana New"/>
+          <w:sz w:val="32"/>
+          <w:szCs w:val="32"/>
+        </w:rPr>
+        <w:t>:</w:t>
+      </w:r>
+      <w:r>
+        <w:rPr>
+          <w:rFonts w:asciiTheme="majorBidi" w:hAnsiTheme="majorBidi" w:cstheme="majorBidi"/>
+          <w:sz w:val="32"/>
+          <w:szCs w:val="32"/>
+        </w:rPr>
+        <w:t xml:space="preserve"> </w:t>
+      </w:r>
+      <w:r>
+        <w:rPr>
+          <w:rFonts w:asciiTheme="majorBidi" w:hAnsiTheme="majorBidi" w:cstheme="majorBidi"/>
+          <w:sz w:val="32"/>
+          <w:szCs w:val="32"/>
+        </w:rPr>
+        <w:t>http://www.thaicyberpoint.com/ford/blog/id/206/</w:t>
+      </w:r>
+    </w:p>
+    <w:p>
+      <w:pPr>
+        <w:pStyle w:val="a3"/>
+        <w:ind w:firstLine="709"/>
+        <w:jc w:val="left"/>
+        <w:rPr>
+          <w:rFonts w:asciiTheme="majorBidi" w:hAnsiTheme="majorBidi" w:cstheme="majorBidi"/>
+          <w:sz w:val="32"/>
+          <w:szCs w:val="32"/>
+        </w:rPr>
+      </w:pPr>
+      <w:r>
+        <w:rPr>
+          <w:rFonts w:ascii="Angsana New" w:hAnsi="Angsana New" w:cs="Angsana New"/>
+          <w:sz w:val="32"/>
+          <w:szCs w:val="32"/>
+        </w:rPr>
+        <w:t>(</w:t>
+      </w:r>
+      <w:r>
+        <w:rPr>
+          <w:rFonts w:ascii="Angsana New" w:hAnsi="Angsana New" w:cs="Angsana New" w:hint="cs"/>
+          <w:sz w:val="32"/>
+          <w:szCs w:val="32"/>
+          <w:cs/>
+        </w:rPr>
+        <w:t>วันที่ค้นข้อมูล:</w:t>
+      </w:r>
+      <w:r>
+        <w:rPr>
+          <w:rFonts w:ascii="Angsana New" w:hAnsi="Angsana New" w:cs="Angsana New"/>
+          <w:sz w:val="32"/>
+          <w:szCs w:val="32"/>
+        </w:rPr>
+        <w:t xml:space="preserve"> </w:t>
+      </w:r>
+      <w:r>
+        <w:rPr>
+          <w:rFonts w:ascii="Angsana New" w:hAnsi="Angsana New" w:cs="Angsana New"/>
+          <w:sz w:val="32"/>
+          <w:szCs w:val="32"/>
+        </w:rPr>
+        <w:t>17</w:t>
+      </w:r>
+      <w:r>
+        <w:rPr>
+          <w:rFonts w:ascii="Angsana New" w:hAnsi="Angsana New" w:cs="Angsana New"/>
+          <w:sz w:val="32"/>
+          <w:szCs w:val="32"/>
+        </w:rPr>
+        <w:t xml:space="preserve"> </w:t>
+      </w:r>
+      <w:r>
+        <w:rPr>
+          <w:rFonts w:asciiTheme="majorBidi" w:hAnsiTheme="majorBidi" w:cstheme="majorBidi"/>
+          <w:sz w:val="32"/>
+          <w:szCs w:val="32"/>
+          <w:cs/>
+        </w:rPr>
+        <w:t>ตุลาคม</w:t>
+      </w:r>
+      <w:r>
+        <w:rPr>
+          <w:rFonts w:ascii="Angsana New" w:hAnsi="Angsana New" w:cs="Angsana New"/>
+          <w:sz w:val="32"/>
+          <w:szCs w:val="32"/>
+          <w:cs/>
+        </w:rPr>
+        <w:t xml:space="preserve"> </w:t>
+      </w:r>
+      <w:r>
+        <w:rPr>
+          <w:rFonts w:ascii="Angsana New" w:hAnsi="Angsana New" w:cs="Angsana New"/>
+          <w:sz w:val="32"/>
+          <w:szCs w:val="32"/>
+        </w:rPr>
+        <w:t>2551).</w:t>
+      </w:r>
+    </w:p>
+    <w:p>
+      <w:pPr>
+        <w:pStyle w:val="a3"/>
+        <w:ind w:firstLine="709"/>
+        <w:jc w:val="left"/>
+        <w:rPr>
+          <w:rFonts w:asciiTheme="majorBidi" w:hAnsiTheme="majorBidi" w:cstheme="majorBidi"/>
+          <w:sz w:val="32"/>
+          <w:szCs w:val="32"/>
+        </w:rPr>
+      </w:pPr>
+    </w:p>
+    <w:p>
+      <w:pPr>
+        <w:pStyle w:val="a3"/>
+        <w:jc w:val="left"/>
+        <w:rPr>
+          <w:rFonts w:asciiTheme="majorBidi" w:hAnsiTheme="majorBidi" w:cstheme="majorBidi"/>
+          <w:sz w:val="32"/>
+          <w:szCs w:val="32"/>
+        </w:rPr>
+      </w:pPr>
+      <w:r>
+        <w:rPr>
+          <w:rFonts w:asciiTheme="majorBidi" w:hAnsiTheme="majorBidi" w:cstheme="majorBidi"/>
+          <w:sz w:val="32"/>
+          <w:szCs w:val="32"/>
+        </w:rPr>
+        <w:t>Mr.John Gatewood Ham</w:t>
+      </w:r>
+      <w:r>
+        <w:rPr>
+          <w:rFonts w:asciiTheme="majorBidi" w:hAnsiTheme="majorBidi" w:cs="Angsana New"/>
+          <w:sz w:val="32"/>
+          <w:szCs w:val="32"/>
         </w:rPr>
         <w:t>.</w:t>
       </w:r>
-      <w:proofErr w:type="gramEnd"/>
-      <w:r>
-        <w:rPr>
-          <w:rFonts w:asciiTheme="majorBidi" w:hAnsiTheme="majorBidi" w:cstheme="majorBidi"/>
-          <w:sz w:val="32"/>
-          <w:szCs w:val="32"/>
-          <w:cs/>
-        </w:rPr>
-        <w:t xml:space="preserve"> </w:t>
-      </w:r>
-      <w:r>
-        <w:rPr>
-          <w:rFonts w:asciiTheme="majorBidi" w:hAnsiTheme="majorBidi" w:cstheme="majorBidi"/>
-          <w:sz w:val="32"/>
-          <w:szCs w:val="32"/>
-        </w:rPr>
-        <w:t xml:space="preserve"> </w:t>
-      </w:r>
-      <w:r>
-        <w:rPr>
-          <w:rFonts w:asciiTheme="majorBidi" w:hAnsiTheme="majorBidi" w:cstheme="majorBidi"/>
-          <w:sz w:val="32"/>
-          <w:szCs w:val="32"/>
-        </w:rPr>
-        <w:t>Human knowledge belongs to the world</w:t>
-      </w:r>
-      <w:proofErr w:type="gramStart"/>
-      <w:r>
-        <w:rPr>
-          <w:rFonts w:asciiTheme="majorBidi" w:hAnsiTheme="majorBidi" w:cstheme="majorBidi"/>
-          <w:sz w:val="32"/>
-          <w:szCs w:val="32"/>
-        </w:rPr>
-        <w:t>!,</w:t>
-      </w:r>
-      <w:proofErr w:type="gramEnd"/>
-      <w:r>
-        <w:rPr>
-          <w:rFonts w:asciiTheme="majorBidi" w:hAnsiTheme="majorBidi" w:cstheme="majorBidi"/>
-          <w:sz w:val="32"/>
-          <w:szCs w:val="32"/>
-        </w:rPr>
-        <w:t xml:space="preserve"> </w:t>
-      </w:r>
-      <w:r>
-        <w:rPr>
-          <w:rFonts w:asciiTheme="majorBidi" w:hAnsiTheme="majorBidi" w:cstheme="majorBidi"/>
-          <w:sz w:val="32"/>
-          <w:szCs w:val="32"/>
-          <w:cs/>
-        </w:rPr>
-        <w:t>ผมจะมุ่งมั่นเอาความรู้ทั้งหมดที่มีกลับคืนสู่สังคม</w:t>
-      </w:r>
-      <w:r>
-        <w:rPr>
-          <w:rFonts w:asciiTheme="majorBidi" w:hAnsiTheme="majorBidi" w:cstheme="majorBidi"/>
-          <w:sz w:val="32"/>
-          <w:szCs w:val="32"/>
-          <w:cs/>
+      <w:r>
+        <w:rPr>
+          <w:rFonts w:asciiTheme="majorBidi" w:hAnsiTheme="majorBidi" w:cs="Angsana New" w:hint="cs"/>
+          <w:sz w:val="32"/>
+          <w:szCs w:val="32"/>
+          <w:cs/>
+        </w:rPr>
+        <w:t xml:space="preserve"> </w:t>
+      </w:r>
+      <w:r>
+        <w:rPr>
+          <w:rFonts w:asciiTheme="majorBidi" w:hAnsiTheme="majorBidi" w:cs="Angsana New"/>
+          <w:sz w:val="32"/>
+          <w:szCs w:val="32"/>
+        </w:rPr>
+        <w:t>Burapha Linux Server</w:t>
+      </w:r>
+      <w:r>
+        <w:rPr>
+          <w:rFonts w:asciiTheme="majorBidi" w:hAnsiTheme="majorBidi" w:cstheme="majorBidi"/>
+          <w:sz w:val="32"/>
+          <w:szCs w:val="32"/>
         </w:rPr>
         <w:t xml:space="preserve">. </w:t>
       </w:r>
-      <w:proofErr w:type="gramStart"/>
       <w:r>
         <w:rPr>
           <w:rFonts w:ascii="Angsana New" w:hAnsi="Angsana New" w:cs="Angsana New"/>
@@ -926,15 +1144,42 @@
         </w:rPr>
         <w:t>].</w:t>
       </w:r>
-      <w:proofErr w:type="gramEnd"/>
-      <w:r>
-        <w:rPr>
-          <w:rFonts w:asciiTheme="majorBidi" w:hAnsiTheme="majorBidi" w:cstheme="majorBidi"/>
-          <w:sz w:val="32"/>
-          <w:szCs w:val="32"/>
-          <w:cs/>
-        </w:rPr>
-        <w:t xml:space="preserve"> </w:t>
+    </w:p>
+    <w:p>
+      <w:pPr>
+        <w:pStyle w:val="a3"/>
+        <w:ind w:left="709" w:firstLine="11"/>
+        <w:jc w:val="left"/>
+        <w:rPr>
+          <w:rFonts w:asciiTheme="majorBidi" w:hAnsiTheme="majorBidi" w:cstheme="majorBidi"/>
+          <w:sz w:val="32"/>
+          <w:szCs w:val="32"/>
+        </w:rPr>
+      </w:pPr>
+      <w:r>
+        <w:rPr>
+          <w:rFonts w:ascii="Angsana New" w:hAnsi="Angsana New" w:cs="Angsana New"/>
+          <w:sz w:val="32"/>
+          <w:szCs w:val="32"/>
+          <w:cs/>
+        </w:rPr>
+        <w:t xml:space="preserve">เข้าถึงได้จาก </w:t>
+      </w:r>
+      <w:r>
+        <w:rPr>
+          <w:rFonts w:ascii="Angsana New" w:hAnsi="Angsana New" w:cs="Angsana New"/>
+          <w:sz w:val="32"/>
+          <w:szCs w:val="32"/>
+        </w:rPr>
+        <w:t xml:space="preserve">: </w:t>
+      </w:r>
+      <w:r>
+        <w:rPr>
+          <w:rFonts w:ascii="Angsana New" w:hAnsi="Angsana New" w:cs="Angsana New"/>
+          <w:sz w:val="32"/>
+          <w:szCs w:val="32"/>
+        </w:rPr>
+        <w:t>http://buraphalinux.org/</w:t>
       </w:r>
     </w:p>
     <w:p>
@@ -950,51 +1195,6 @@
       </w:pPr>
       <w:r>
         <w:rPr>
-          <w:rFonts w:asciiTheme="majorBidi" w:hAnsiTheme="majorBidi" w:cstheme="majorBidi"/>
-          <w:sz w:val="32"/>
-          <w:szCs w:val="32"/>
-          <w:cs/>
-        </w:rPr>
-        <w:t xml:space="preserve">เข้าถึงได้จาก </w:t>
-      </w:r>
-      <w:r>
-        <w:rPr>
-          <w:rFonts w:ascii="Angsana New" w:hAnsi="Angsana New" w:cs="Angsana New"/>
-          <w:sz w:val="32"/>
-          <w:szCs w:val="32"/>
-        </w:rPr>
-        <w:t>:</w:t>
-      </w:r>
-      <w:r>
-        <w:rPr>
-          <w:rFonts w:asciiTheme="majorBidi" w:hAnsiTheme="majorBidi" w:cstheme="majorBidi"/>
-          <w:sz w:val="32"/>
-          <w:szCs w:val="32"/>
-        </w:rPr>
-        <w:t xml:space="preserve"> </w:t>
-      </w:r>
-      <w:r>
-        <w:rPr>
-          <w:rFonts w:asciiTheme="majorBidi" w:hAnsiTheme="majorBidi" w:cstheme="majorBidi"/>
-          <w:sz w:val="32"/>
-          <w:szCs w:val="32"/>
-        </w:rPr>
-        <w:t>http://www.thaicyberpoint.com/ford/blog/id/206/</w:t>
-      </w:r>
-    </w:p>
-    <w:p>
-      <w:pPr>
-        <w:pStyle w:val="a3"/>
-        <w:ind w:firstLine="709"/>
-        <w:jc w:val="left"/>
-        <w:rPr>
-          <w:rFonts w:asciiTheme="majorBidi" w:hAnsiTheme="majorBidi" w:cstheme="majorBidi"/>
-          <w:sz w:val="32"/>
-          <w:szCs w:val="32"/>
-        </w:rPr>
-      </w:pPr>
-      <w:r>
-        <w:rPr>
           <w:rFonts w:ascii="Angsana New" w:hAnsi="Angsana New" w:cs="Angsana New"/>
           <w:sz w:val="32"/>
           <w:szCs w:val="32"/>
@@ -1064,282 +1264,24 @@
     <w:p>
       <w:pPr>
         <w:pStyle w:val="a3"/>
-        <w:ind w:firstLine="709"/>
-        <w:jc w:val="left"/>
-        <w:rPr>
-          <w:rFonts w:asciiTheme="majorBidi" w:hAnsiTheme="majorBidi" w:cstheme="majorBidi"/>
-          <w:sz w:val="32"/>
-          <w:szCs w:val="32"/>
-        </w:rPr>
-      </w:pPr>
-    </w:p>
-    <w:p>
-      <w:pPr>
-        <w:pStyle w:val="a3"/>
-        <w:jc w:val="left"/>
-        <w:rPr>
-          <w:rFonts w:asciiTheme="majorBidi" w:hAnsiTheme="majorBidi" w:cstheme="majorBidi"/>
-          <w:sz w:val="32"/>
-          <w:szCs w:val="32"/>
-        </w:rPr>
-      </w:pPr>
-      <w:proofErr w:type="spellStart"/>
-      <w:proofErr w:type="gramStart"/>
-      <w:r>
-        <w:rPr>
-          <w:rFonts w:asciiTheme="majorBidi" w:hAnsiTheme="majorBidi" w:cstheme="majorBidi"/>
-          <w:sz w:val="32"/>
-          <w:szCs w:val="32"/>
-        </w:rPr>
-        <w:t>Mr.John</w:t>
-      </w:r>
-      <w:proofErr w:type="spellEnd"/>
-      <w:r>
-        <w:rPr>
-          <w:rFonts w:asciiTheme="majorBidi" w:hAnsiTheme="majorBidi" w:cstheme="majorBidi"/>
-          <w:sz w:val="32"/>
-          <w:szCs w:val="32"/>
-        </w:rPr>
-        <w:t xml:space="preserve"> </w:t>
-      </w:r>
-      <w:proofErr w:type="spellStart"/>
-      <w:r>
-        <w:rPr>
-          <w:rFonts w:asciiTheme="majorBidi" w:hAnsiTheme="majorBidi" w:cstheme="majorBidi"/>
-          <w:sz w:val="32"/>
-          <w:szCs w:val="32"/>
-        </w:rPr>
-        <w:t>Gatewood</w:t>
-      </w:r>
-      <w:proofErr w:type="spellEnd"/>
-      <w:r>
-        <w:rPr>
-          <w:rFonts w:asciiTheme="majorBidi" w:hAnsiTheme="majorBidi" w:cstheme="majorBidi"/>
-          <w:sz w:val="32"/>
-          <w:szCs w:val="32"/>
-        </w:rPr>
-        <w:t xml:space="preserve"> Ham</w:t>
-      </w:r>
-      <w:r>
-        <w:rPr>
-          <w:rFonts w:asciiTheme="majorBidi" w:hAnsiTheme="majorBidi" w:cs="Angsana New"/>
-          <w:sz w:val="32"/>
-          <w:szCs w:val="32"/>
-        </w:rPr>
-        <w:t>.</w:t>
-      </w:r>
-      <w:proofErr w:type="gramEnd"/>
-      <w:r>
-        <w:rPr>
-          <w:rFonts w:asciiTheme="majorBidi" w:hAnsiTheme="majorBidi" w:cs="Angsana New" w:hint="cs"/>
-          <w:sz w:val="32"/>
-          <w:szCs w:val="32"/>
-          <w:cs/>
-        </w:rPr>
-        <w:t xml:space="preserve"> </w:t>
-      </w:r>
-      <w:proofErr w:type="spellStart"/>
-      <w:proofErr w:type="gramStart"/>
-      <w:r>
-        <w:rPr>
-          <w:rFonts w:asciiTheme="majorBidi" w:hAnsiTheme="majorBidi" w:cs="Angsana New"/>
-          <w:sz w:val="32"/>
-          <w:szCs w:val="32"/>
-        </w:rPr>
-        <w:t>Burapha</w:t>
-      </w:r>
-      <w:proofErr w:type="spellEnd"/>
-      <w:r>
-        <w:rPr>
-          <w:rFonts w:asciiTheme="majorBidi" w:hAnsiTheme="majorBidi" w:cs="Angsana New"/>
-          <w:sz w:val="32"/>
-          <w:szCs w:val="32"/>
-        </w:rPr>
-        <w:t xml:space="preserve"> Linux Server</w:t>
-      </w:r>
-      <w:r>
-        <w:rPr>
-          <w:rFonts w:asciiTheme="majorBidi" w:hAnsiTheme="majorBidi" w:cstheme="majorBidi"/>
-          <w:sz w:val="32"/>
-          <w:szCs w:val="32"/>
-        </w:rPr>
-        <w:t>.</w:t>
-      </w:r>
-      <w:proofErr w:type="gramEnd"/>
-      <w:r>
-        <w:rPr>
-          <w:rFonts w:asciiTheme="majorBidi" w:hAnsiTheme="majorBidi" w:cstheme="majorBidi"/>
-          <w:sz w:val="32"/>
-          <w:szCs w:val="32"/>
-        </w:rPr>
-        <w:t xml:space="preserve"> </w:t>
-      </w:r>
-      <w:proofErr w:type="gramStart"/>
-      <w:r>
-        <w:rPr>
-          <w:rFonts w:ascii="Angsana New" w:hAnsi="Angsana New" w:cs="Angsana New"/>
-          <w:sz w:val="32"/>
-          <w:szCs w:val="32"/>
-        </w:rPr>
-        <w:t>[</w:t>
-      </w:r>
-      <w:r>
-        <w:rPr>
-          <w:rFonts w:ascii="Angsana New" w:hAnsi="Angsana New" w:cs="Angsana New"/>
-          <w:sz w:val="32"/>
-          <w:szCs w:val="32"/>
-          <w:cs/>
-        </w:rPr>
-        <w:t>ออนไลน์</w:t>
-      </w:r>
-      <w:r>
-        <w:rPr>
-          <w:rFonts w:ascii="Angsana New" w:hAnsi="Angsana New" w:cs="Angsana New"/>
-          <w:sz w:val="32"/>
-          <w:szCs w:val="32"/>
-        </w:rPr>
-        <w:t>].</w:t>
-      </w:r>
-      <w:proofErr w:type="gramEnd"/>
-    </w:p>
-    <w:p>
-      <w:pPr>
-        <w:pStyle w:val="a3"/>
-        <w:ind w:left="709" w:firstLine="11"/>
-        <w:jc w:val="left"/>
-        <w:rPr>
-          <w:rFonts w:asciiTheme="majorBidi" w:hAnsiTheme="majorBidi" w:cstheme="majorBidi"/>
-          <w:sz w:val="32"/>
-          <w:szCs w:val="32"/>
-        </w:rPr>
-      </w:pPr>
-      <w:r>
-        <w:rPr>
-          <w:rFonts w:ascii="Angsana New" w:hAnsi="Angsana New" w:cs="Angsana New"/>
-          <w:sz w:val="32"/>
-          <w:szCs w:val="32"/>
-          <w:cs/>
-        </w:rPr>
-        <w:t xml:space="preserve">เข้าถึงได้จาก </w:t>
-      </w:r>
-      <w:r>
-        <w:rPr>
-          <w:rFonts w:ascii="Angsana New" w:hAnsi="Angsana New" w:cs="Angsana New"/>
-          <w:sz w:val="32"/>
-          <w:szCs w:val="32"/>
-        </w:rPr>
-        <w:t xml:space="preserve">: </w:t>
-      </w:r>
-      <w:r>
-        <w:rPr>
-          <w:rFonts w:ascii="Angsana New" w:hAnsi="Angsana New" w:cs="Angsana New"/>
-          <w:sz w:val="32"/>
-          <w:szCs w:val="32"/>
-        </w:rPr>
-        <w:t>http://buraphalinux.org/</w:t>
-      </w:r>
-    </w:p>
-    <w:p>
-      <w:pPr>
-        <w:pStyle w:val="a3"/>
-        <w:ind w:firstLine="709"/>
-        <w:jc w:val="left"/>
-        <w:rPr>
-          <w:rFonts w:asciiTheme="majorBidi" w:hAnsiTheme="majorBidi" w:cstheme="majorBidi"/>
-          <w:sz w:val="32"/>
-          <w:szCs w:val="32"/>
-        </w:rPr>
-      </w:pPr>
-      <w:r>
-        <w:rPr>
-          <w:rFonts w:ascii="Angsana New" w:hAnsi="Angsana New" w:cs="Angsana New"/>
-          <w:sz w:val="32"/>
-          <w:szCs w:val="32"/>
-        </w:rPr>
-        <w:t>(</w:t>
-      </w:r>
-      <w:r>
-        <w:rPr>
-          <w:rFonts w:ascii="Angsana New" w:hAnsi="Angsana New" w:cs="Angsana New" w:hint="cs"/>
-          <w:sz w:val="32"/>
-          <w:szCs w:val="32"/>
-          <w:cs/>
-        </w:rPr>
-        <w:t>วันที่ค้นข้อมูล:</w:t>
-      </w:r>
-      <w:r>
-        <w:rPr>
-          <w:rFonts w:ascii="Angsana New" w:hAnsi="Angsana New" w:cs="Angsana New"/>
-          <w:sz w:val="32"/>
-          <w:szCs w:val="32"/>
-        </w:rPr>
-        <w:t xml:space="preserve"> </w:t>
-      </w:r>
-      <w:r>
-        <w:rPr>
-          <w:rFonts w:ascii="Angsana New" w:hAnsi="Angsana New" w:cs="Angsana New"/>
-          <w:sz w:val="32"/>
-          <w:szCs w:val="32"/>
-        </w:rPr>
-        <w:t>17</w:t>
-      </w:r>
-      <w:r>
-        <w:rPr>
-          <w:rFonts w:ascii="Angsana New" w:hAnsi="Angsana New" w:cs="Angsana New"/>
-          <w:sz w:val="32"/>
-          <w:szCs w:val="32"/>
-        </w:rPr>
-        <w:t xml:space="preserve"> </w:t>
-      </w:r>
-      <w:r>
-        <w:rPr>
-          <w:rFonts w:asciiTheme="majorBidi" w:hAnsiTheme="majorBidi" w:cstheme="majorBidi"/>
-          <w:sz w:val="32"/>
-          <w:szCs w:val="32"/>
-          <w:cs/>
-        </w:rPr>
-        <w:t>ตุลาคม</w:t>
-      </w:r>
-      <w:r>
-        <w:rPr>
-          <w:rFonts w:ascii="Angsana New" w:hAnsi="Angsana New" w:cs="Angsana New"/>
-          <w:sz w:val="32"/>
-          <w:szCs w:val="32"/>
-          <w:cs/>
-        </w:rPr>
-        <w:t xml:space="preserve"> </w:t>
-      </w:r>
-      <w:r>
-        <w:rPr>
-          <w:rFonts w:ascii="Angsana New" w:hAnsi="Angsana New" w:cs="Angsana New"/>
-          <w:sz w:val="32"/>
-          <w:szCs w:val="32"/>
-        </w:rPr>
-        <w:t>2551).</w:t>
-      </w:r>
-    </w:p>
-    <w:p>
-      <w:pPr>
-        <w:pStyle w:val="a3"/>
-        <w:jc w:val="left"/>
-        <w:rPr>
-          <w:rFonts w:asciiTheme="majorBidi" w:hAnsiTheme="majorBidi" w:cstheme="majorBidi"/>
-          <w:sz w:val="32"/>
-          <w:szCs w:val="32"/>
-        </w:rPr>
-      </w:pPr>
-    </w:p>
-    <w:p>
-      <w:pPr>
-        <w:pStyle w:val="a3"/>
-        <w:jc w:val="left"/>
-        <w:rPr>
-          <w:rFonts w:asciiTheme="majorBidi" w:hAnsiTheme="majorBidi" w:cstheme="majorBidi"/>
-          <w:sz w:val="32"/>
-          <w:szCs w:val="32"/>
-        </w:rPr>
-      </w:pPr>
-      <w:proofErr w:type="gramStart"/>
+        <w:jc w:val="left"/>
+        <w:rPr>
+          <w:rFonts w:asciiTheme="majorBidi" w:hAnsiTheme="majorBidi" w:cstheme="majorBidi"/>
+          <w:sz w:val="32"/>
+          <w:szCs w:val="32"/>
+        </w:rPr>
+      </w:pPr>
+    </w:p>
+    <w:p>
+      <w:pPr>
+        <w:pStyle w:val="a3"/>
+        <w:jc w:val="left"/>
+        <w:rPr>
+          <w:rFonts w:asciiTheme="majorBidi" w:hAnsiTheme="majorBidi" w:cstheme="majorBidi"/>
+          <w:sz w:val="32"/>
+          <w:szCs w:val="32"/>
+        </w:rPr>
+      </w:pPr>
       <w:r>
         <w:rPr>
           <w:rFonts w:asciiTheme="majorBidi" w:hAnsiTheme="majorBidi" w:cstheme="majorBidi"/>
@@ -1348,7 +1290,6 @@
         </w:rPr>
         <w:t>Python.org .</w:t>
       </w:r>
-      <w:proofErr w:type="gramEnd"/>
       <w:r>
         <w:rPr>
           <w:rFonts w:ascii="Georgia" w:eastAsia="Times New Roman" w:hAnsi="Georgia" w:cs="Angsana New"/>
@@ -1363,16 +1304,7 @@
           <w:sz w:val="32"/>
           <w:szCs w:val="32"/>
         </w:rPr>
-        <w:t xml:space="preserve">About </w:t>
-      </w:r>
-      <w:proofErr w:type="gramStart"/>
-      <w:r>
-        <w:rPr>
-          <w:rFonts w:asciiTheme="majorBidi" w:hAnsiTheme="majorBidi" w:cstheme="majorBidi"/>
-          <w:sz w:val="32"/>
-          <w:szCs w:val="32"/>
-        </w:rPr>
-        <w:t>PyQt4</w:t>
+        <w:t>About PyQt4</w:t>
       </w:r>
       <w:r>
         <w:rPr>
@@ -1390,7 +1322,6 @@
         </w:rPr>
         <w:t>[</w:t>
       </w:r>
-      <w:proofErr w:type="gramEnd"/>
       <w:r>
         <w:rPr>
           <w:rFonts w:ascii="Angsana New" w:hAnsi="Angsana New" w:cs="Angsana New"/>
@@ -1427,6 +1358,7 @@
           <w:szCs w:val="32"/>
           <w:cs/>
         </w:rPr>
+        <w:lastRenderedPageBreak/>
         <w:t xml:space="preserve">เข้าถึงได้จาก </w:t>
       </w:r>
       <w:r>
@@ -1546,17 +1478,14 @@
           <w:szCs w:val="32"/>
         </w:rPr>
       </w:pPr>
-      <w:proofErr w:type="gramStart"/>
-      <w:r>
-        <w:rPr>
-          <w:rFonts w:asciiTheme="majorBidi" w:hAnsiTheme="majorBidi" w:cstheme="majorBidi"/>
-          <w:sz w:val="32"/>
-          <w:szCs w:val="32"/>
-        </w:rPr>
-        <w:lastRenderedPageBreak/>
+      <w:r>
+        <w:rPr>
+          <w:rFonts w:asciiTheme="majorBidi" w:hAnsiTheme="majorBidi" w:cstheme="majorBidi"/>
+          <w:sz w:val="32"/>
+          <w:szCs w:val="32"/>
+        </w:rPr>
         <w:t>Python.org .</w:t>
       </w:r>
-      <w:proofErr w:type="gramEnd"/>
       <w:r>
         <w:rPr>
           <w:rFonts w:ascii="Georgia" w:eastAsia="Times New Roman" w:hAnsi="Georgia" w:cs="Angsana New"/>
@@ -1565,7 +1494,6 @@
         </w:rPr>
         <w:t xml:space="preserve"> </w:t>
       </w:r>
-      <w:proofErr w:type="gramStart"/>
       <w:r>
         <w:rPr>
           <w:rFonts w:asciiTheme="majorBidi" w:hAnsiTheme="majorBidi" w:cstheme="majorBidi"/>
@@ -1607,7 +1535,6 @@
         </w:rPr>
         <w:t>].</w:t>
       </w:r>
-      <w:proofErr w:type="gramEnd"/>
     </w:p>
     <w:p>
       <w:pPr>
@@ -1746,7 +1673,6 @@
           <w:szCs w:val="32"/>
         </w:rPr>
       </w:pPr>
-      <w:proofErr w:type="gramStart"/>
       <w:r>
         <w:rPr>
           <w:rFonts w:asciiTheme="majorBidi" w:hAnsiTheme="majorBidi" w:cstheme="majorBidi"/>
@@ -1763,7 +1689,6 @@
         </w:rPr>
         <w:t xml:space="preserve"> .</w:t>
       </w:r>
-      <w:proofErr w:type="gramEnd"/>
       <w:r>
         <w:t xml:space="preserve"> </w:t>
       </w:r>
@@ -1946,7 +1871,6 @@
           <w:szCs w:val="32"/>
         </w:rPr>
       </w:pPr>
-      <w:proofErr w:type="gramStart"/>
       <w:r>
         <w:rPr>
           <w:rFonts w:asciiTheme="majorBidi" w:hAnsiTheme="majorBidi" w:cstheme="majorBidi"/>
@@ -1963,7 +1887,6 @@
         </w:rPr>
         <w:t xml:space="preserve"> .</w:t>
       </w:r>
-      <w:proofErr w:type="gramEnd"/>
       <w:r>
         <w:t xml:space="preserve"> </w:t>
       </w:r>
@@ -2163,7 +2086,6 @@
           <w:szCs w:val="32"/>
         </w:rPr>
       </w:pPr>
-      <w:proofErr w:type="gramStart"/>
       <w:r>
         <w:rPr>
           <w:rFonts w:asciiTheme="majorBidi" w:hAnsiTheme="majorBidi" w:cstheme="majorBidi"/>
@@ -2180,7 +2102,6 @@
         </w:rPr>
         <w:t>[</w:t>
       </w:r>
-      <w:proofErr w:type="gramEnd"/>
       <w:r>
         <w:rPr>
           <w:rFonts w:ascii="Angsana New" w:hAnsi="Angsana New" w:cs="Angsana New"/>
@@ -2326,25 +2247,14 @@
           <w:szCs w:val="32"/>
         </w:rPr>
       </w:pPr>
-      <w:proofErr w:type="gramStart"/>
-      <w:r>
-        <w:rPr>
-          <w:rFonts w:asciiTheme="majorBidi" w:hAnsiTheme="majorBidi" w:cstheme="majorBidi"/>
-          <w:sz w:val="32"/>
-          <w:szCs w:val="32"/>
-        </w:rPr>
-        <w:t>Zetcode.com .</w:t>
-      </w:r>
-      <w:proofErr w:type="gramEnd"/>
-      <w:r>
-        <w:rPr>
-          <w:rFonts w:asciiTheme="majorBidi" w:hAnsiTheme="majorBidi" w:cstheme="majorBidi"/>
-          <w:sz w:val="32"/>
-          <w:szCs w:val="32"/>
-        </w:rPr>
-        <w:t xml:space="preserve"> </w:t>
-      </w:r>
-      <w:proofErr w:type="gramStart"/>
+      <w:r>
+        <w:rPr>
+          <w:rFonts w:asciiTheme="majorBidi" w:hAnsiTheme="majorBidi" w:cstheme="majorBidi"/>
+          <w:sz w:val="32"/>
+          <w:szCs w:val="32"/>
+        </w:rPr>
+        <w:t xml:space="preserve">Zetcode.com . </w:t>
+      </w:r>
       <w:r>
         <w:rPr>
           <w:rFonts w:ascii="Angsana New" w:hAnsi="Angsana New" w:cs="Angsana New"/>
@@ -2378,7 +2288,6 @@
         </w:rPr>
         <w:t>].</w:t>
       </w:r>
-      <w:proofErr w:type="gramEnd"/>
     </w:p>
     <w:p>
       <w:pPr>
@@ -2497,43 +2406,93 @@
       </w:r>
     </w:p>
     <w:p/>
-    <w:p>
-      <w:pPr>
-        <w:pStyle w:val="a3"/>
-        <w:jc w:val="left"/>
-        <w:rPr>
-          <w:rFonts w:asciiTheme="majorBidi" w:hAnsiTheme="majorBidi" w:cstheme="majorBidi"/>
-          <w:sz w:val="32"/>
-          <w:szCs w:val="32"/>
-        </w:rPr>
-      </w:pPr>
-    </w:p>
-    <w:p>
-      <w:pPr>
-        <w:pStyle w:val="a3"/>
-        <w:jc w:val="left"/>
-        <w:rPr>
-          <w:rFonts w:asciiTheme="majorBidi" w:hAnsiTheme="majorBidi" w:cstheme="majorBidi"/>
-          <w:sz w:val="32"/>
-          <w:szCs w:val="32"/>
-        </w:rPr>
-      </w:pPr>
-    </w:p>
-    <w:p>
-      <w:pPr>
-        <w:rPr>
-          <w:rFonts w:hint="cs"/>
-        </w:rPr>
-      </w:pPr>
-    </w:p>
     <w:sectPr>
+      <w:headerReference w:type="default" r:id="rId6"/>
       <w:pgSz w:w="11906" w:h="16838"/>
       <w:pgMar w:top="1440" w:right="1440" w:bottom="1440" w:left="2127" w:header="708" w:footer="708" w:gutter="0"/>
+      <w:pgNumType w:start="55"/>
       <w:cols w:space="708"/>
-      <w:docGrid w:linePitch="360"/>
+      <w:titlePg/>
+      <w:docGrid w:linePitch="435"/>
     </w:sectPr>
   </w:body>
 </w:document>
+</file>
+
+<file path=word/endnotes.xml><?xml version="1.0" encoding="utf-8"?>
+<w:endnotes xmlns:ve="http://schemas.openxmlformats.org/markup-compatibility/2006" xmlns:o="urn:schemas-microsoft-com:office:office" xmlns:r="http://schemas.openxmlformats.org/officeDocument/2006/relationships" xmlns:m="http://schemas.openxmlformats.org/officeDocument/2006/math" xmlns:v="urn:schemas-microsoft-com:vml" xmlns:wp="http://schemas.openxmlformats.org/drawingml/2006/wordprocessingDrawing" xmlns:w10="urn:schemas-microsoft-com:office:word" xmlns:w="http://schemas.openxmlformats.org/wordprocessingml/2006/main" xmlns:wne="http://schemas.microsoft.com/office/word/2006/wordml">
+  <w:endnote w:type="separator" w:id="0">
+    <w:p>
+      <w:r>
+        <w:separator/>
+      </w:r>
+    </w:p>
+  </w:endnote>
+  <w:endnote w:type="continuationSeparator" w:id="1">
+    <w:p>
+      <w:r>
+        <w:continuationSeparator/>
+      </w:r>
+    </w:p>
+  </w:endnote>
+</w:endnotes>
+</file>
+
+<file path=word/footnotes.xml><?xml version="1.0" encoding="utf-8"?>
+<w:footnotes xmlns:ve="http://schemas.openxmlformats.org/markup-compatibility/2006" xmlns:o="urn:schemas-microsoft-com:office:office" xmlns:r="http://schemas.openxmlformats.org/officeDocument/2006/relationships" xmlns:m="http://schemas.openxmlformats.org/officeDocument/2006/math" xmlns:v="urn:schemas-microsoft-com:vml" xmlns:wp="http://schemas.openxmlformats.org/drawingml/2006/wordprocessingDrawing" xmlns:w10="urn:schemas-microsoft-com:office:word" xmlns:w="http://schemas.openxmlformats.org/wordprocessingml/2006/main" xmlns:wne="http://schemas.microsoft.com/office/word/2006/wordml">
+  <w:footnote w:type="separator" w:id="0">
+    <w:p>
+      <w:r>
+        <w:separator/>
+      </w:r>
+    </w:p>
+  </w:footnote>
+  <w:footnote w:type="continuationSeparator" w:id="1">
+    <w:p>
+      <w:r>
+        <w:continuationSeparator/>
+      </w:r>
+    </w:p>
+  </w:footnote>
+</w:footnotes>
+</file>
+
+<file path=word/header1.xml><?xml version="1.0" encoding="utf-8"?>
+<w:hdr xmlns:ve="http://schemas.openxmlformats.org/markup-compatibility/2006" xmlns:o="urn:schemas-microsoft-com:office:office" xmlns:r="http://schemas.openxmlformats.org/officeDocument/2006/relationships" xmlns:m="http://schemas.openxmlformats.org/officeDocument/2006/math" xmlns:v="urn:schemas-microsoft-com:vml" xmlns:wp="http://schemas.openxmlformats.org/drawingml/2006/wordprocessingDrawing" xmlns:w10="urn:schemas-microsoft-com:office:word" xmlns:w="http://schemas.openxmlformats.org/wordprocessingml/2006/main" xmlns:wne="http://schemas.microsoft.com/office/word/2006/wordml">
+  <w:sdt>
+    <w:sdtPr>
+      <w:id w:val="13937610"/>
+      <w:docPartObj>
+        <w:docPartGallery w:val="Page Numbers (Top of Page)"/>
+        <w:docPartUnique/>
+      </w:docPartObj>
+    </w:sdtPr>
+    <w:sdtContent>
+      <w:p>
+        <w:pPr>
+          <w:pStyle w:val="a6"/>
+          <w:jc w:val="right"/>
+        </w:pPr>
+        <w:fldSimple w:instr=" PAGE   \* MERGEFORMAT ">
+          <w:r>
+            <w:rPr>
+              <w:rFonts w:cs="Calibri"/>
+              <w:noProof/>
+              <w:szCs w:val="22"/>
+              <w:lang w:val="th-TH"/>
+            </w:rPr>
+            <w:t>56</w:t>
+          </w:r>
+        </w:fldSimple>
+      </w:p>
+    </w:sdtContent>
+  </w:sdt>
+  <w:p>
+    <w:pPr>
+      <w:pStyle w:val="a6"/>
+    </w:pPr>
+  </w:p>
+</w:hdr>
 </file>
 
 <file path=word/styles.xml><?xml version="1.0" encoding="utf-8"?>
@@ -2708,6 +2667,7 @@
   <w:style w:type="character" w:default="1" w:styleId="a0">
     <w:name w:val="Default Paragraph Font"/>
     <w:uiPriority w:val="1"/>
+    <w:semiHidden/>
     <w:unhideWhenUsed/>
   </w:style>
   <w:style w:type="table" w:default="1" w:styleId="a1">
@@ -2767,6 +2727,66 @@
     <w:rPr>
       <w:color w:val="0000FF" w:themeColor="hyperlink"/>
       <w:u w:val="single"/>
+    </w:rPr>
+  </w:style>
+  <w:style w:type="paragraph" w:styleId="a6">
+    <w:name w:val="header"/>
+    <w:basedOn w:val="a"/>
+    <w:link w:val="a7"/>
+    <w:uiPriority w:val="99"/>
+    <w:unhideWhenUsed/>
+    <w:rsid w:val="003C7185"/>
+    <w:pPr>
+      <w:tabs>
+        <w:tab w:val="center" w:pos="4513"/>
+        <w:tab w:val="right" w:pos="9026"/>
+      </w:tabs>
+    </w:pPr>
+    <w:rPr>
+      <w:szCs w:val="40"/>
+    </w:rPr>
+  </w:style>
+  <w:style w:type="character" w:customStyle="1" w:styleId="a7">
+    <w:name w:val="หัวกระดาษ อักขระ"/>
+    <w:basedOn w:val="a0"/>
+    <w:link w:val="a6"/>
+    <w:uiPriority w:val="99"/>
+    <w:rsid w:val="003C7185"/>
+    <w:rPr>
+      <w:rFonts w:ascii="Angsana New" w:eastAsia="Times New Roman" w:hAnsi="Angsana New" w:cs="Angsana New"/>
+      <w:sz w:val="32"/>
+      <w:szCs w:val="40"/>
+    </w:rPr>
+  </w:style>
+  <w:style w:type="paragraph" w:styleId="a8">
+    <w:name w:val="footer"/>
+    <w:basedOn w:val="a"/>
+    <w:link w:val="a9"/>
+    <w:uiPriority w:val="99"/>
+    <w:semiHidden/>
+    <w:unhideWhenUsed/>
+    <w:rsid w:val="003C7185"/>
+    <w:pPr>
+      <w:tabs>
+        <w:tab w:val="center" w:pos="4513"/>
+        <w:tab w:val="right" w:pos="9026"/>
+      </w:tabs>
+    </w:pPr>
+    <w:rPr>
+      <w:szCs w:val="40"/>
+    </w:rPr>
+  </w:style>
+  <w:style w:type="character" w:customStyle="1" w:styleId="a9">
+    <w:name w:val="ท้ายกระดาษ อักขระ"/>
+    <w:basedOn w:val="a0"/>
+    <w:link w:val="a8"/>
+    <w:uiPriority w:val="99"/>
+    <w:semiHidden/>
+    <w:rsid w:val="003C7185"/>
+    <w:rPr>
+      <w:rFonts w:ascii="Angsana New" w:eastAsia="Times New Roman" w:hAnsi="Angsana New" w:cs="Angsana New"/>
+      <w:sz w:val="32"/>
+      <w:szCs w:val="40"/>
     </w:rPr>
   </w:style>
 </w:styles>

</xml_diff>

<commit_message>
remove google code document
</commit_message>
<xml_diff>
--- a/doc/Moss-Graph-Viewr บรรณานุกรม.docx
+++ b/doc/Moss-Graph-Viewr บรรณานุกรม.docx
@@ -131,53 +131,125 @@
     <w:p>
       <w:pPr>
         <w:pStyle w:val="a3"/>
-        <w:jc w:val="left"/>
-        <w:rPr>
-          <w:rFonts w:asciiTheme="majorBidi" w:hAnsiTheme="majorBidi" w:cstheme="majorBidi"/>
-          <w:sz w:val="32"/>
-          <w:szCs w:val="32"/>
-          <w:cs/>
-        </w:rPr>
-      </w:pPr>
-      <w:r>
+        <w:ind w:left="709" w:hanging="709"/>
+        <w:jc w:val="left"/>
         <w:rPr>
           <w:rFonts w:asciiTheme="majorBidi" w:hAnsiTheme="majorBidi" w:cs="Angsana New"/>
           <w:sz w:val="32"/>
           <w:szCs w:val="32"/>
         </w:rPr>
-        <w:t>Blognone Tech News That’s worth</w:t>
-      </w:r>
-      <w:r>
-        <w:rPr>
-          <w:rFonts w:asciiTheme="majorBidi" w:hAnsiTheme="majorBidi" w:cstheme="majorBidi"/>
-          <w:sz w:val="32"/>
-          <w:szCs w:val="32"/>
+      </w:pPr>
+      <w:r>
+        <w:rPr>
+          <w:rFonts w:asciiTheme="majorBidi" w:hAnsiTheme="majorBidi" w:cs="Angsana New"/>
+          <w:sz w:val="32"/>
+          <w:szCs w:val="32"/>
+        </w:rPr>
+        <w:t>Behrouz A. Forouzan,</w:t>
+      </w:r>
+      <w:r>
+        <w:rPr>
+          <w:rFonts w:asciiTheme="majorBidi" w:hAnsiTheme="majorBidi" w:cs="Angsana New"/>
+          <w:sz w:val="32"/>
+          <w:szCs w:val="32"/>
+        </w:rPr>
+        <w:t xml:space="preserve"> </w:t>
+      </w:r>
+      <w:r>
+        <w:rPr>
+          <w:rFonts w:asciiTheme="majorBidi" w:hAnsiTheme="majorBidi" w:cs="Angsana New"/>
+          <w:sz w:val="32"/>
+          <w:szCs w:val="32"/>
+        </w:rPr>
+        <w:t xml:space="preserve">Richard F.Gilberg: </w:t>
+      </w:r>
+      <w:r>
+        <w:rPr>
+          <w:rFonts w:asciiTheme="majorBidi" w:hAnsiTheme="majorBidi" w:cs="Angsana New"/>
+          <w:i/>
+          <w:iCs/>
+          <w:sz w:val="32"/>
+          <w:szCs w:val="32"/>
+        </w:rPr>
+        <w:t xml:space="preserve">Computer Science: A Structured Programming </w:t>
+      </w:r>
+      <w:r>
+        <w:rPr>
+          <w:rFonts w:asciiTheme="majorBidi" w:hAnsiTheme="majorBidi" w:cs="Angsana New"/>
+          <w:i/>
+          <w:iCs/>
+          <w:sz w:val="32"/>
+          <w:szCs w:val="32"/>
+        </w:rPr>
+        <w:t>Approach Using C,Third Edition.</w:t>
+      </w:r>
+      <w:r>
+        <w:rPr>
+          <w:rFonts w:asciiTheme="majorBidi" w:hAnsiTheme="majorBidi" w:cs="Angsana New"/>
+          <w:sz w:val="32"/>
+          <w:szCs w:val="32"/>
+        </w:rPr>
+        <w:t xml:space="preserve"> Canada: Thomson Course Technology,2007</w:t>
+      </w:r>
+    </w:p>
+    <w:p>
+      <w:pPr>
+        <w:pStyle w:val="a3"/>
+        <w:jc w:val="left"/>
+        <w:rPr>
+          <w:rFonts w:asciiTheme="majorBidi" w:hAnsiTheme="majorBidi" w:cs="Angsana New"/>
+          <w:sz w:val="32"/>
+          <w:szCs w:val="32"/>
+        </w:rPr>
+      </w:pPr>
+    </w:p>
+    <w:p>
+      <w:pPr>
+        <w:rPr>
+          <w:rFonts w:asciiTheme="majorBidi" w:eastAsia="Cordia New" w:hAnsiTheme="majorBidi"/>
+        </w:rPr>
+      </w:pPr>
+      <w:r>
+        <w:rPr>
+          <w:rFonts w:asciiTheme="majorBidi" w:hAnsiTheme="majorBidi" w:cstheme="majorBidi"/>
+        </w:rPr>
+        <w:t xml:space="preserve">Codenone </w:t>
+      </w:r>
+      <w:r>
+        <w:rPr>
+          <w:rFonts w:asciiTheme="majorBidi" w:hAnsiTheme="majorBidi" w:cstheme="majorBidi"/>
+        </w:rPr>
+        <w:t xml:space="preserve">Thai Python, Ruby and alternative languages </w:t>
+      </w:r>
+      <w:r>
+        <w:rPr>
+          <w:rFonts w:asciiTheme="majorBidi" w:hAnsiTheme="majorBidi" w:cstheme="majorBidi"/>
+        </w:rPr>
+        <w:t>:</w:t>
+      </w:r>
+      <w:r>
+        <w:rPr>
+          <w:rFonts w:asciiTheme="majorBidi" w:eastAsia="Cordia New" w:hAnsiTheme="majorBidi"/>
+          <w:cs/>
+        </w:rPr>
+        <w:t>มาเขียนไพธอนกันดีกว่า</w:t>
+      </w:r>
+      <w:r>
+        <w:rPr>
+          <w:rFonts w:asciiTheme="majorBidi" w:hAnsiTheme="majorBidi" w:cstheme="majorBidi"/>
         </w:rPr>
         <w:t xml:space="preserve">. </w:t>
       </w:r>
       <w:r>
-        <w:rPr>
-          <w:rFonts w:ascii="Angsana New" w:hAnsi="Angsana New" w:cs="Angsana New"/>
-          <w:sz w:val="32"/>
-          <w:szCs w:val="32"/>
-        </w:rPr>
         <w:t>[</w:t>
       </w:r>
       <w:r>
         <w:rPr>
-          <w:rFonts w:ascii="Angsana New" w:hAnsi="Angsana New" w:cs="Angsana New"/>
-          <w:sz w:val="32"/>
-          <w:szCs w:val="32"/>
           <w:cs/>
         </w:rPr>
         <w:t>ออนไลน์</w:t>
       </w:r>
       <w:r>
-        <w:rPr>
-          <w:rFonts w:ascii="Angsana New" w:hAnsi="Angsana New" w:cs="Angsana New"/>
-          <w:sz w:val="32"/>
-          <w:szCs w:val="32"/>
-        </w:rPr>
         <w:t>].</w:t>
       </w:r>
     </w:p>
@@ -215,7 +287,7 @@
           <w:sz w:val="32"/>
           <w:szCs w:val="32"/>
         </w:rPr>
-        <w:t>http://blognone.com/node/8959</w:t>
+        <w:t>http://www.codenone.com/book/python-tutorial</w:t>
       </w:r>
     </w:p>
     <w:p>
@@ -300,6 +372,113 @@
     <w:p>
       <w:pPr>
         <w:pStyle w:val="a3"/>
+        <w:jc w:val="left"/>
+        <w:rPr>
+          <w:rFonts w:asciiTheme="majorBidi" w:hAnsiTheme="majorBidi" w:cstheme="majorBidi"/>
+          <w:sz w:val="32"/>
+          <w:szCs w:val="32"/>
+        </w:rPr>
+      </w:pPr>
+    </w:p>
+    <w:p>
+      <w:pPr>
+        <w:pStyle w:val="a3"/>
+        <w:jc w:val="left"/>
+        <w:rPr>
+          <w:rFonts w:asciiTheme="majorBidi" w:hAnsiTheme="majorBidi" w:cstheme="majorBidi"/>
+          <w:sz w:val="32"/>
+          <w:szCs w:val="32"/>
+        </w:rPr>
+      </w:pPr>
+      <w:r>
+        <w:rPr>
+          <w:rFonts w:asciiTheme="majorBidi" w:hAnsiTheme="majorBidi" w:cstheme="majorBidi"/>
+          <w:sz w:val="32"/>
+          <w:szCs w:val="32"/>
+        </w:rPr>
+        <w:t>Ford AntiTrust</w:t>
+      </w:r>
+      <w:r>
+        <w:rPr>
+          <w:rFonts w:asciiTheme="majorBidi" w:hAnsiTheme="majorBidi" w:cstheme="majorBidi"/>
+          <w:sz w:val="32"/>
+          <w:szCs w:val="32"/>
+          <w:cs/>
+        </w:rPr>
+        <w:t xml:space="preserve">. </w:t>
+      </w:r>
+      <w:r>
+        <w:rPr>
+          <w:rFonts w:asciiTheme="majorBidi" w:hAnsiTheme="majorBidi" w:cstheme="majorBidi"/>
+          <w:sz w:val="32"/>
+          <w:szCs w:val="32"/>
+        </w:rPr>
+        <w:t xml:space="preserve"> </w:t>
+      </w:r>
+      <w:r>
+        <w:rPr>
+          <w:rFonts w:asciiTheme="majorBidi" w:hAnsiTheme="majorBidi" w:cs="Angsana New"/>
+          <w:sz w:val="32"/>
+          <w:szCs w:val="32"/>
+          <w:cs/>
+        </w:rPr>
+        <w:t>ภาษาโปรแกรมมิ่งไพธอน (</w:t>
+      </w:r>
+      <w:r>
+        <w:rPr>
+          <w:rFonts w:asciiTheme="majorBidi" w:hAnsiTheme="majorBidi" w:cstheme="majorBidi"/>
+          <w:sz w:val="32"/>
+          <w:szCs w:val="32"/>
+        </w:rPr>
+        <w:t>Python programming language)</w:t>
+      </w:r>
+      <w:r>
+        <w:rPr>
+          <w:rFonts w:asciiTheme="majorBidi" w:hAnsiTheme="majorBidi" w:cstheme="majorBidi"/>
+          <w:sz w:val="32"/>
+          <w:szCs w:val="32"/>
+          <w:cs/>
+        </w:rPr>
+        <w:t xml:space="preserve">. </w:t>
+      </w:r>
+      <w:r>
+        <w:rPr>
+          <w:rFonts w:ascii="Angsana New" w:hAnsi="Angsana New" w:cs="Angsana New"/>
+          <w:sz w:val="32"/>
+          <w:szCs w:val="32"/>
+        </w:rPr>
+        <w:t>[</w:t>
+      </w:r>
+      <w:r>
+        <w:rPr>
+          <w:rFonts w:ascii="Angsana New" w:hAnsi="Angsana New" w:cs="Angsana New"/>
+          <w:sz w:val="32"/>
+          <w:szCs w:val="32"/>
+          <w:cs/>
+        </w:rPr>
+        <w:t>ออนไลน์</w:t>
+      </w:r>
+      <w:r>
+        <w:rPr>
+          <w:rFonts w:ascii="Angsana New" w:hAnsi="Angsana New" w:cs="Angsana New"/>
+          <w:sz w:val="32"/>
+          <w:szCs w:val="32"/>
+        </w:rPr>
+        <w:t>].</w:t>
+      </w:r>
+      <w:r>
+        <w:rPr>
+          <w:rFonts w:asciiTheme="majorBidi" w:hAnsiTheme="majorBidi" w:cstheme="majorBidi"/>
+          <w:sz w:val="32"/>
+          <w:szCs w:val="32"/>
+          <w:cs/>
+        </w:rPr>
+        <w:t xml:space="preserve"> </w:t>
+      </w:r>
+    </w:p>
+    <w:p>
+      <w:pPr>
+        <w:pStyle w:val="a3"/>
         <w:ind w:firstLine="709"/>
         <w:jc w:val="left"/>
         <w:rPr>
@@ -308,80 +487,241 @@
           <w:szCs w:val="32"/>
         </w:rPr>
       </w:pPr>
-    </w:p>
-    <w:p>
-      <w:pPr>
-        <w:rPr>
-          <w:rFonts w:asciiTheme="majorBidi" w:eastAsia="Cordia New" w:hAnsiTheme="majorBidi"/>
-        </w:rPr>
-      </w:pPr>
-      <w:r>
-        <w:rPr>
-          <w:rFonts w:asciiTheme="majorBidi" w:hAnsiTheme="majorBidi" w:cstheme="majorBidi"/>
-        </w:rPr>
-        <w:t xml:space="preserve">Codenone </w:t>
-      </w:r>
-      <w:r>
-        <w:rPr>
-          <w:rFonts w:asciiTheme="majorBidi" w:hAnsiTheme="majorBidi" w:cstheme="majorBidi"/>
-        </w:rPr>
-        <w:t xml:space="preserve">Thai Python, Ruby and alternative languages </w:t>
-      </w:r>
-      <w:r>
-        <w:rPr>
-          <w:rFonts w:asciiTheme="majorBidi" w:hAnsiTheme="majorBidi" w:cstheme="majorBidi"/>
+      <w:r>
+        <w:rPr>
+          <w:rFonts w:asciiTheme="majorBidi" w:hAnsiTheme="majorBidi" w:cstheme="majorBidi"/>
+          <w:sz w:val="32"/>
+          <w:szCs w:val="32"/>
+          <w:cs/>
+        </w:rPr>
+        <w:t xml:space="preserve">เข้าถึงได้จาก </w:t>
+      </w:r>
+      <w:r>
+        <w:rPr>
+          <w:rFonts w:ascii="Angsana New" w:hAnsi="Angsana New" w:cs="Angsana New"/>
+          <w:sz w:val="32"/>
+          <w:szCs w:val="32"/>
         </w:rPr>
         <w:t>:</w:t>
       </w:r>
       <w:r>
         <w:rPr>
-          <w:rFonts w:asciiTheme="majorBidi" w:eastAsia="Cordia New" w:hAnsiTheme="majorBidi"/>
-          <w:cs/>
-        </w:rPr>
-        <w:t>มาเขียนไพธอนกันดีกว่า</w:t>
-      </w:r>
-      <w:r>
-        <w:rPr>
-          <w:rFonts w:asciiTheme="majorBidi" w:hAnsiTheme="majorBidi" w:cstheme="majorBidi"/>
-        </w:rPr>
-        <w:t xml:space="preserve">. </w:t>
-      </w:r>
-      <w:r>
-        <w:t>[</w:t>
-      </w:r>
-      <w:r>
-        <w:rPr>
-          <w:cs/>
-        </w:rPr>
-        <w:t>ออนไลน์</w:t>
-      </w:r>
-      <w:r>
-        <w:t>].</w:t>
-      </w:r>
-    </w:p>
-    <w:p>
-      <w:pPr>
-        <w:pStyle w:val="a3"/>
-        <w:ind w:left="709" w:firstLine="11"/>
-        <w:jc w:val="left"/>
-        <w:rPr>
-          <w:rFonts w:asciiTheme="majorBidi" w:hAnsiTheme="majorBidi" w:cstheme="majorBidi"/>
-          <w:sz w:val="32"/>
-          <w:szCs w:val="32"/>
-        </w:rPr>
-      </w:pPr>
-      <w:r>
-        <w:rPr>
-          <w:rFonts w:ascii="Angsana New" w:hAnsi="Angsana New" w:cs="Angsana New"/>
-          <w:sz w:val="32"/>
-          <w:szCs w:val="32"/>
-          <w:cs/>
-        </w:rPr>
-        <w:t xml:space="preserve">เข้าถึงได้จาก </w:t>
-      </w:r>
-      <w:r>
-        <w:rPr>
-          <w:rFonts w:ascii="Angsana New" w:hAnsi="Angsana New" w:cs="Angsana New"/>
+          <w:rFonts w:asciiTheme="majorBidi" w:hAnsiTheme="majorBidi" w:cstheme="majorBidi"/>
+          <w:sz w:val="32"/>
+          <w:szCs w:val="32"/>
+        </w:rPr>
+        <w:t xml:space="preserve"> </w:t>
+      </w:r>
+      <w:r>
+        <w:rPr>
+          <w:rFonts w:asciiTheme="majorBidi" w:hAnsiTheme="majorBidi" w:cstheme="majorBidi"/>
+          <w:sz w:val="32"/>
+          <w:szCs w:val="32"/>
+        </w:rPr>
+        <w:t>http://www.thaicyberpoint.com/ford/blog/id/206/</w:t>
+      </w:r>
+    </w:p>
+    <w:p>
+      <w:pPr>
+        <w:pStyle w:val="a3"/>
+        <w:ind w:firstLine="709"/>
+        <w:jc w:val="left"/>
+        <w:rPr>
+          <w:rFonts w:asciiTheme="majorBidi" w:hAnsiTheme="majorBidi" w:cstheme="majorBidi"/>
+          <w:sz w:val="32"/>
+          <w:szCs w:val="32"/>
+        </w:rPr>
+      </w:pPr>
+      <w:r>
+        <w:rPr>
+          <w:rFonts w:ascii="Angsana New" w:hAnsi="Angsana New" w:cs="Angsana New"/>
+          <w:sz w:val="32"/>
+          <w:szCs w:val="32"/>
+        </w:rPr>
+        <w:t>(</w:t>
+      </w:r>
+      <w:r>
+        <w:rPr>
+          <w:rFonts w:ascii="Angsana New" w:hAnsi="Angsana New" w:cs="Angsana New" w:hint="cs"/>
+          <w:sz w:val="32"/>
+          <w:szCs w:val="32"/>
+          <w:cs/>
+        </w:rPr>
+        <w:t>วันที่ค้นข้อมูล:</w:t>
+      </w:r>
+      <w:r>
+        <w:rPr>
+          <w:rFonts w:ascii="Angsana New" w:hAnsi="Angsana New" w:cs="Angsana New"/>
+          <w:sz w:val="32"/>
+          <w:szCs w:val="32"/>
+        </w:rPr>
+        <w:t xml:space="preserve"> </w:t>
+      </w:r>
+      <w:r>
+        <w:rPr>
+          <w:rFonts w:ascii="Angsana New" w:hAnsi="Angsana New" w:cs="Angsana New"/>
+          <w:sz w:val="32"/>
+          <w:szCs w:val="32"/>
+        </w:rPr>
+        <w:t>17</w:t>
+      </w:r>
+      <w:r>
+        <w:rPr>
+          <w:rFonts w:ascii="Angsana New" w:hAnsi="Angsana New" w:cs="Angsana New"/>
+          <w:sz w:val="32"/>
+          <w:szCs w:val="32"/>
+        </w:rPr>
+        <w:t xml:space="preserve"> </w:t>
+      </w:r>
+      <w:r>
+        <w:rPr>
+          <w:rFonts w:asciiTheme="majorBidi" w:hAnsiTheme="majorBidi" w:cstheme="majorBidi"/>
+          <w:sz w:val="32"/>
+          <w:szCs w:val="32"/>
+          <w:cs/>
+        </w:rPr>
+        <w:t>ตุลาคม</w:t>
+      </w:r>
+      <w:r>
+        <w:rPr>
+          <w:rFonts w:ascii="Angsana New" w:hAnsi="Angsana New" w:cs="Angsana New"/>
+          <w:sz w:val="32"/>
+          <w:szCs w:val="32"/>
+          <w:cs/>
+        </w:rPr>
+        <w:t xml:space="preserve"> </w:t>
+      </w:r>
+      <w:r>
+        <w:rPr>
+          <w:rFonts w:ascii="Angsana New" w:hAnsi="Angsana New" w:cs="Angsana New"/>
+          <w:sz w:val="32"/>
+          <w:szCs w:val="32"/>
+        </w:rPr>
+        <w:t>2551).</w:t>
+      </w:r>
+    </w:p>
+    <w:p>
+      <w:pPr>
+        <w:pStyle w:val="a3"/>
+        <w:ind w:firstLine="709"/>
+        <w:jc w:val="left"/>
+        <w:rPr>
+          <w:rFonts w:asciiTheme="majorBidi" w:hAnsiTheme="majorBidi" w:cstheme="majorBidi"/>
+          <w:sz w:val="32"/>
+          <w:szCs w:val="32"/>
+        </w:rPr>
+      </w:pPr>
+    </w:p>
+    <w:p>
+      <w:pPr>
+        <w:pStyle w:val="a3"/>
+        <w:ind w:left="709" w:hanging="709"/>
+        <w:jc w:val="left"/>
+        <w:rPr>
+          <w:rFonts w:asciiTheme="majorBidi" w:hAnsiTheme="majorBidi" w:cstheme="majorBidi"/>
+          <w:sz w:val="32"/>
+          <w:szCs w:val="32"/>
+        </w:rPr>
+      </w:pPr>
+      <w:r>
+        <w:rPr>
+          <w:rFonts w:asciiTheme="majorBidi" w:hAnsiTheme="majorBidi" w:cstheme="majorBidi"/>
+          <w:sz w:val="32"/>
+          <w:szCs w:val="32"/>
+        </w:rPr>
+        <w:t xml:space="preserve">John C.Martin: </w:t>
+      </w:r>
+      <w:r>
+        <w:rPr>
+          <w:rFonts w:asciiTheme="majorBidi" w:hAnsiTheme="majorBidi" w:cstheme="majorBidi"/>
+          <w:i/>
+          <w:iCs/>
+          <w:sz w:val="32"/>
+          <w:szCs w:val="32"/>
+        </w:rPr>
+        <w:t>Introduction to Languages and the Theory of Computation.-3</w:t>
+      </w:r>
+      <w:r>
+        <w:rPr>
+          <w:rFonts w:asciiTheme="majorBidi" w:hAnsiTheme="majorBidi" w:cstheme="majorBidi"/>
+          <w:i/>
+          <w:iCs/>
+          <w:sz w:val="32"/>
+          <w:szCs w:val="32"/>
+          <w:vertAlign w:val="superscript"/>
+        </w:rPr>
+        <w:t>rd</w:t>
+      </w:r>
+      <w:r>
+        <w:rPr>
+          <w:rFonts w:asciiTheme="majorBidi" w:hAnsiTheme="majorBidi" w:cstheme="majorBidi"/>
+          <w:i/>
+          <w:iCs/>
+          <w:sz w:val="32"/>
+          <w:szCs w:val="32"/>
+        </w:rPr>
+        <w:t xml:space="preserve"> </w:t>
+      </w:r>
+      <w:r>
+        <w:rPr>
+          <w:rFonts w:asciiTheme="majorBidi" w:hAnsiTheme="majorBidi" w:cstheme="majorBidi"/>
+          <w:i/>
+          <w:iCs/>
+          <w:sz w:val="32"/>
+          <w:szCs w:val="32"/>
+        </w:rPr>
+        <w:t>Ed</w:t>
+      </w:r>
+      <w:r>
+        <w:rPr>
+          <w:rFonts w:asciiTheme="majorBidi" w:hAnsiTheme="majorBidi" w:cstheme="majorBidi"/>
+          <w:sz w:val="32"/>
+          <w:szCs w:val="32"/>
+        </w:rPr>
+        <w:t>. New York: McGraw-Hill</w:t>
+      </w:r>
+      <w:r>
+        <w:rPr>
+          <w:rFonts w:asciiTheme="majorBidi" w:hAnsiTheme="majorBidi" w:cstheme="majorBidi"/>
+          <w:sz w:val="32"/>
+          <w:szCs w:val="32"/>
+        </w:rPr>
+        <w:t>, 2003</w:t>
+      </w:r>
+    </w:p>
+    <w:p>
+      <w:pPr>
+        <w:pStyle w:val="a3"/>
+        <w:ind w:left="709" w:hanging="709"/>
+        <w:jc w:val="left"/>
+        <w:rPr>
+          <w:rFonts w:asciiTheme="majorBidi" w:hAnsiTheme="majorBidi" w:cstheme="majorBidi"/>
+          <w:sz w:val="32"/>
+          <w:szCs w:val="32"/>
+        </w:rPr>
+      </w:pPr>
+    </w:p>
+    <w:p>
+      <w:pPr>
+        <w:pStyle w:val="a3"/>
+        <w:jc w:val="left"/>
+        <w:rPr>
+          <w:rFonts w:asciiTheme="majorBidi" w:hAnsiTheme="majorBidi" w:cstheme="majorBidi"/>
+          <w:sz w:val="32"/>
+          <w:szCs w:val="32"/>
+        </w:rPr>
+      </w:pPr>
+      <w:r>
+        <w:rPr>
+          <w:rFonts w:asciiTheme="majorBidi" w:hAnsiTheme="majorBidi" w:cstheme="majorBidi"/>
+          <w:sz w:val="32"/>
+          <w:szCs w:val="32"/>
+        </w:rPr>
+        <w:t>Mark Pilgrim</w:t>
+      </w:r>
+      <w:r>
+        <w:rPr>
+          <w:rFonts w:asciiTheme="majorBidi" w:hAnsiTheme="majorBidi" w:cstheme="majorBidi"/>
           <w:sz w:val="32"/>
           <w:szCs w:val="32"/>
         </w:rPr>
@@ -389,116 +729,9 @@
       </w:r>
       <w:r>
         <w:rPr>
-          <w:rFonts w:ascii="Angsana New" w:hAnsi="Angsana New" w:cs="Angsana New"/>
-          <w:sz w:val="32"/>
-          <w:szCs w:val="32"/>
-        </w:rPr>
-        <w:t>http://www.codenone.com/book/python-tutorial</w:t>
-      </w:r>
-    </w:p>
-    <w:p>
-      <w:pPr>
-        <w:pStyle w:val="a3"/>
-        <w:ind w:firstLine="709"/>
-        <w:jc w:val="left"/>
-        <w:rPr>
-          <w:rFonts w:asciiTheme="majorBidi" w:hAnsiTheme="majorBidi" w:cstheme="majorBidi"/>
-          <w:sz w:val="32"/>
-          <w:szCs w:val="32"/>
-        </w:rPr>
-      </w:pPr>
-      <w:r>
-        <w:rPr>
-          <w:rFonts w:ascii="Angsana New" w:hAnsi="Angsana New" w:cs="Angsana New"/>
-          <w:sz w:val="32"/>
-          <w:szCs w:val="32"/>
-        </w:rPr>
-        <w:t>(</w:t>
-      </w:r>
-      <w:r>
-        <w:rPr>
-          <w:rFonts w:ascii="Angsana New" w:hAnsi="Angsana New" w:cs="Angsana New" w:hint="cs"/>
-          <w:sz w:val="32"/>
-          <w:szCs w:val="32"/>
-          <w:cs/>
-        </w:rPr>
-        <w:t>วันที่ค้นข้อมูล:</w:t>
-      </w:r>
-      <w:r>
-        <w:rPr>
-          <w:rFonts w:ascii="Angsana New" w:hAnsi="Angsana New" w:cs="Angsana New"/>
-          <w:sz w:val="32"/>
-          <w:szCs w:val="32"/>
-        </w:rPr>
-        <w:t xml:space="preserve"> </w:t>
-      </w:r>
-      <w:r>
-        <w:rPr>
-          <w:rFonts w:ascii="Angsana New" w:hAnsi="Angsana New" w:cs="Angsana New"/>
-          <w:sz w:val="32"/>
-          <w:szCs w:val="32"/>
-        </w:rPr>
-        <w:t>17</w:t>
-      </w:r>
-      <w:r>
-        <w:rPr>
-          <w:rFonts w:ascii="Angsana New" w:hAnsi="Angsana New" w:cs="Angsana New"/>
-          <w:sz w:val="32"/>
-          <w:szCs w:val="32"/>
-        </w:rPr>
-        <w:t xml:space="preserve"> </w:t>
-      </w:r>
-      <w:r>
-        <w:rPr>
-          <w:rFonts w:asciiTheme="majorBidi" w:hAnsiTheme="majorBidi" w:cstheme="majorBidi"/>
-          <w:sz w:val="32"/>
-          <w:szCs w:val="32"/>
-          <w:cs/>
-        </w:rPr>
-        <w:t>ตุลาคม</w:t>
-      </w:r>
-      <w:r>
-        <w:rPr>
-          <w:rFonts w:ascii="Angsana New" w:hAnsi="Angsana New" w:cs="Angsana New"/>
-          <w:sz w:val="32"/>
-          <w:szCs w:val="32"/>
-          <w:cs/>
-        </w:rPr>
-        <w:t xml:space="preserve"> </w:t>
-      </w:r>
-      <w:r>
-        <w:rPr>
-          <w:rFonts w:ascii="Angsana New" w:hAnsi="Angsana New" w:cs="Angsana New"/>
-          <w:sz w:val="32"/>
-          <w:szCs w:val="32"/>
-        </w:rPr>
-        <w:t>2551).</w:t>
-      </w:r>
-    </w:p>
-    <w:p>
-      <w:pPr>
-        <w:pStyle w:val="a3"/>
-        <w:jc w:val="left"/>
-        <w:rPr>
-          <w:rFonts w:asciiTheme="majorBidi" w:hAnsiTheme="majorBidi" w:cstheme="majorBidi"/>
-          <w:sz w:val="32"/>
-          <w:szCs w:val="32"/>
-        </w:rPr>
-      </w:pPr>
-    </w:p>
-    <w:p>
-      <w:pPr>
-        <w:pStyle w:val="a3"/>
-        <w:jc w:val="left"/>
-        <w:rPr>
-          <w:rFonts w:asciiTheme="majorBidi" w:hAnsiTheme="majorBidi" w:cstheme="majorBidi"/>
-          <w:sz w:val="32"/>
-          <w:szCs w:val="32"/>
-        </w:rPr>
-      </w:pPr>
-      <w:r>
-        <w:rPr>
-          <w:rFonts w:asciiTheme="majorBidi" w:hAnsiTheme="majorBidi" w:cstheme="majorBidi"/>
+          <w:rFonts w:asciiTheme="majorBidi" w:hAnsiTheme="majorBidi" w:cstheme="majorBidi"/>
+          <w:i/>
+          <w:iCs/>
           <w:sz w:val="32"/>
           <w:szCs w:val="32"/>
         </w:rPr>
@@ -510,760 +743,13 @@
           <w:sz w:val="32"/>
           <w:szCs w:val="32"/>
         </w:rPr>
-        <w:t xml:space="preserve">. </w:t>
-      </w:r>
-      <w:r>
-        <w:rPr>
-          <w:rFonts w:ascii="Angsana New" w:hAnsi="Angsana New" w:cs="Angsana New"/>
-          <w:sz w:val="32"/>
-          <w:szCs w:val="32"/>
-        </w:rPr>
-        <w:t>[</w:t>
-      </w:r>
-      <w:r>
-        <w:rPr>
-          <w:rFonts w:ascii="Angsana New" w:hAnsi="Angsana New" w:cs="Angsana New"/>
-          <w:sz w:val="32"/>
-          <w:szCs w:val="32"/>
-          <w:cs/>
-        </w:rPr>
-        <w:t>ออนไลน์</w:t>
-      </w:r>
-      <w:r>
-        <w:rPr>
-          <w:rFonts w:ascii="Angsana New" w:hAnsi="Angsana New" w:cs="Angsana New"/>
-          <w:sz w:val="32"/>
-          <w:szCs w:val="32"/>
-        </w:rPr>
-        <w:t>].</w:t>
-      </w:r>
-    </w:p>
-    <w:p>
-      <w:pPr>
-        <w:pStyle w:val="a3"/>
-        <w:ind w:left="709" w:firstLine="11"/>
-        <w:jc w:val="left"/>
-        <w:rPr>
-          <w:rFonts w:asciiTheme="majorBidi" w:hAnsiTheme="majorBidi" w:cstheme="majorBidi"/>
-          <w:sz w:val="32"/>
-          <w:szCs w:val="32"/>
-          <w:cs/>
-        </w:rPr>
-      </w:pPr>
-      <w:r>
-        <w:rPr>
-          <w:rFonts w:ascii="Angsana New" w:hAnsi="Angsana New" w:cs="Angsana New"/>
-          <w:sz w:val="32"/>
-          <w:szCs w:val="32"/>
-          <w:cs/>
-        </w:rPr>
-        <w:t xml:space="preserve">เข้าถึงได้จาก </w:t>
-      </w:r>
-      <w:r>
-        <w:rPr>
-          <w:rFonts w:ascii="Angsana New" w:hAnsi="Angsana New" w:cs="Angsana New"/>
-          <w:sz w:val="32"/>
-          <w:szCs w:val="32"/>
-        </w:rPr>
-        <w:t xml:space="preserve">: </w:t>
-      </w:r>
-      <w:r>
-        <w:rPr>
-          <w:rFonts w:ascii="Angsana New" w:hAnsi="Angsana New" w:cs="Angsana New"/>
-          <w:sz w:val="32"/>
-          <w:szCs w:val="32"/>
-        </w:rPr>
-        <w:t>http://diveintopython.org/</w:t>
-      </w:r>
-    </w:p>
-    <w:p>
-      <w:pPr>
-        <w:pStyle w:val="a3"/>
-        <w:ind w:firstLine="709"/>
-        <w:jc w:val="left"/>
-        <w:rPr>
-          <w:rFonts w:asciiTheme="majorBidi" w:hAnsiTheme="majorBidi" w:cstheme="majorBidi"/>
-          <w:sz w:val="32"/>
-          <w:szCs w:val="32"/>
-        </w:rPr>
-      </w:pPr>
-      <w:r>
-        <w:rPr>
-          <w:rFonts w:ascii="Angsana New" w:hAnsi="Angsana New" w:cs="Angsana New"/>
-          <w:sz w:val="32"/>
-          <w:szCs w:val="32"/>
-        </w:rPr>
-        <w:t>(</w:t>
-      </w:r>
-      <w:r>
-        <w:rPr>
-          <w:rFonts w:ascii="Angsana New" w:hAnsi="Angsana New" w:cs="Angsana New" w:hint="cs"/>
-          <w:sz w:val="32"/>
-          <w:szCs w:val="32"/>
-          <w:cs/>
-        </w:rPr>
-        <w:t>วันที่ค้นข้อมูล:</w:t>
-      </w:r>
-      <w:r>
-        <w:rPr>
-          <w:rFonts w:ascii="Angsana New" w:hAnsi="Angsana New" w:cs="Angsana New"/>
-          <w:sz w:val="32"/>
-          <w:szCs w:val="32"/>
-        </w:rPr>
-        <w:t xml:space="preserve"> </w:t>
-      </w:r>
-      <w:r>
-        <w:rPr>
-          <w:rFonts w:ascii="Angsana New" w:hAnsi="Angsana New" w:cs="Angsana New"/>
-          <w:sz w:val="32"/>
-          <w:szCs w:val="32"/>
-        </w:rPr>
-        <w:t>17</w:t>
-      </w:r>
-      <w:r>
-        <w:rPr>
-          <w:rFonts w:ascii="Angsana New" w:hAnsi="Angsana New" w:cs="Angsana New"/>
-          <w:sz w:val="32"/>
-          <w:szCs w:val="32"/>
-        </w:rPr>
-        <w:t xml:space="preserve"> </w:t>
-      </w:r>
-      <w:r>
-        <w:rPr>
-          <w:rFonts w:asciiTheme="majorBidi" w:hAnsiTheme="majorBidi" w:cstheme="majorBidi"/>
-          <w:sz w:val="32"/>
-          <w:szCs w:val="32"/>
-          <w:cs/>
-        </w:rPr>
-        <w:t>ตุลาคม</w:t>
-      </w:r>
-      <w:r>
-        <w:rPr>
-          <w:rFonts w:ascii="Angsana New" w:hAnsi="Angsana New" w:cs="Angsana New"/>
-          <w:sz w:val="32"/>
-          <w:szCs w:val="32"/>
-          <w:cs/>
-        </w:rPr>
-        <w:t xml:space="preserve"> </w:t>
-      </w:r>
-      <w:r>
-        <w:rPr>
-          <w:rFonts w:ascii="Angsana New" w:hAnsi="Angsana New" w:cs="Angsana New"/>
-          <w:sz w:val="32"/>
-          <w:szCs w:val="32"/>
-        </w:rPr>
-        <w:t>2551).</w:t>
-      </w:r>
-    </w:p>
-    <w:p>
-      <w:pPr>
-        <w:pStyle w:val="a3"/>
-        <w:jc w:val="left"/>
-        <w:rPr>
-          <w:rFonts w:asciiTheme="majorBidi" w:hAnsiTheme="majorBidi" w:cstheme="majorBidi"/>
-          <w:sz w:val="32"/>
-          <w:szCs w:val="32"/>
-        </w:rPr>
-      </w:pPr>
-    </w:p>
-    <w:p>
-      <w:pPr>
-        <w:pStyle w:val="a3"/>
-        <w:jc w:val="left"/>
-        <w:rPr>
-          <w:rFonts w:asciiTheme="majorBidi" w:hAnsiTheme="majorBidi" w:cstheme="majorBidi"/>
-          <w:sz w:val="32"/>
-          <w:szCs w:val="32"/>
-        </w:rPr>
-      </w:pPr>
-      <w:r>
-        <w:rPr>
-          <w:rFonts w:asciiTheme="majorBidi" w:hAnsiTheme="majorBidi" w:cstheme="majorBidi"/>
-          <w:sz w:val="32"/>
-          <w:szCs w:val="32"/>
-        </w:rPr>
-        <w:t xml:space="preserve">Duocore.tv  </w:t>
-      </w:r>
-      <w:r>
-        <w:rPr>
-          <w:rFonts w:ascii="Angsana New" w:hAnsi="Angsana New" w:cs="Angsana New"/>
-          <w:sz w:val="32"/>
-          <w:szCs w:val="32"/>
-        </w:rPr>
-        <w:t>[</w:t>
-      </w:r>
-      <w:r>
-        <w:rPr>
-          <w:rFonts w:ascii="Angsana New" w:hAnsi="Angsana New" w:cs="Angsana New"/>
-          <w:sz w:val="32"/>
-          <w:szCs w:val="32"/>
-          <w:cs/>
-        </w:rPr>
-        <w:t>ออนไลน์</w:t>
-      </w:r>
-      <w:r>
-        <w:rPr>
-          <w:rFonts w:ascii="Angsana New" w:hAnsi="Angsana New" w:cs="Angsana New"/>
-          <w:sz w:val="32"/>
-          <w:szCs w:val="32"/>
-        </w:rPr>
-        <w:t>].</w:t>
-      </w:r>
-    </w:p>
-    <w:p>
-      <w:pPr>
-        <w:pStyle w:val="a3"/>
-        <w:ind w:left="709" w:firstLine="11"/>
-        <w:jc w:val="left"/>
-        <w:rPr>
-          <w:rFonts w:asciiTheme="majorBidi" w:hAnsiTheme="majorBidi" w:cstheme="majorBidi"/>
-          <w:sz w:val="32"/>
-          <w:szCs w:val="32"/>
-        </w:rPr>
-      </w:pPr>
-      <w:r>
-        <w:rPr>
-          <w:rFonts w:ascii="Angsana New" w:hAnsi="Angsana New" w:cs="Angsana New"/>
-          <w:sz w:val="32"/>
-          <w:szCs w:val="32"/>
-          <w:cs/>
-        </w:rPr>
-        <w:t xml:space="preserve">เข้าถึงได้จาก </w:t>
-      </w:r>
-      <w:r>
-        <w:rPr>
-          <w:rFonts w:ascii="Angsana New" w:hAnsi="Angsana New" w:cs="Angsana New"/>
-          <w:sz w:val="32"/>
-          <w:szCs w:val="32"/>
-        </w:rPr>
-        <w:t xml:space="preserve">: </w:t>
-      </w:r>
-      <w:r>
-        <w:rPr>
-          <w:rFonts w:ascii="Angsana New" w:hAnsi="Angsana New" w:cs="Angsana New"/>
-          <w:sz w:val="32"/>
-          <w:szCs w:val="32"/>
-        </w:rPr>
-        <w:t>http://duocore.tv/</w:t>
-      </w:r>
-    </w:p>
-    <w:p>
-      <w:pPr>
-        <w:pStyle w:val="a3"/>
-        <w:ind w:firstLine="709"/>
-        <w:jc w:val="left"/>
-        <w:rPr>
-          <w:rFonts w:asciiTheme="majorBidi" w:hAnsiTheme="majorBidi" w:cstheme="majorBidi"/>
-          <w:sz w:val="32"/>
-          <w:szCs w:val="32"/>
-        </w:rPr>
-      </w:pPr>
-      <w:r>
-        <w:rPr>
-          <w:rFonts w:ascii="Angsana New" w:hAnsi="Angsana New" w:cs="Angsana New"/>
-          <w:sz w:val="32"/>
-          <w:szCs w:val="32"/>
-        </w:rPr>
-        <w:t>(</w:t>
-      </w:r>
-      <w:r>
-        <w:rPr>
-          <w:rFonts w:ascii="Angsana New" w:hAnsi="Angsana New" w:cs="Angsana New" w:hint="cs"/>
-          <w:sz w:val="32"/>
-          <w:szCs w:val="32"/>
-          <w:cs/>
-        </w:rPr>
-        <w:t>วันที่ค้นข้อมูล:</w:t>
-      </w:r>
-      <w:r>
-        <w:rPr>
-          <w:rFonts w:ascii="Angsana New" w:hAnsi="Angsana New" w:cs="Angsana New"/>
-          <w:sz w:val="32"/>
-          <w:szCs w:val="32"/>
-        </w:rPr>
-        <w:t xml:space="preserve"> </w:t>
-      </w:r>
-      <w:r>
-        <w:rPr>
-          <w:rFonts w:ascii="Angsana New" w:hAnsi="Angsana New" w:cs="Angsana New"/>
-          <w:sz w:val="32"/>
-          <w:szCs w:val="32"/>
-        </w:rPr>
-        <w:t>17</w:t>
-      </w:r>
-      <w:r>
-        <w:rPr>
-          <w:rFonts w:ascii="Angsana New" w:hAnsi="Angsana New" w:cs="Angsana New"/>
-          <w:sz w:val="32"/>
-          <w:szCs w:val="32"/>
-        </w:rPr>
-        <w:t xml:space="preserve"> </w:t>
-      </w:r>
-      <w:r>
-        <w:rPr>
-          <w:rFonts w:asciiTheme="majorBidi" w:hAnsiTheme="majorBidi" w:cstheme="majorBidi"/>
-          <w:sz w:val="32"/>
-          <w:szCs w:val="32"/>
-          <w:cs/>
-        </w:rPr>
-        <w:t>ตุลาคม</w:t>
-      </w:r>
-      <w:r>
-        <w:rPr>
-          <w:rFonts w:ascii="Angsana New" w:hAnsi="Angsana New" w:cs="Angsana New"/>
-          <w:sz w:val="32"/>
-          <w:szCs w:val="32"/>
-          <w:cs/>
-        </w:rPr>
-        <w:t xml:space="preserve"> </w:t>
-      </w:r>
-      <w:r>
-        <w:rPr>
-          <w:rFonts w:ascii="Angsana New" w:hAnsi="Angsana New" w:cs="Angsana New"/>
-          <w:sz w:val="32"/>
-          <w:szCs w:val="32"/>
-        </w:rPr>
-        <w:t>2551).</w:t>
-      </w:r>
-    </w:p>
-    <w:p>
-      <w:pPr>
-        <w:pStyle w:val="a3"/>
-        <w:rPr>
-          <w:rFonts w:asciiTheme="majorBidi" w:hAnsiTheme="majorBidi" w:cstheme="majorBidi"/>
-          <w:sz w:val="32"/>
-          <w:szCs w:val="32"/>
-        </w:rPr>
-      </w:pPr>
-    </w:p>
-    <w:p>
-      <w:pPr>
-        <w:pStyle w:val="a3"/>
-        <w:jc w:val="left"/>
-        <w:rPr>
-          <w:rFonts w:asciiTheme="majorBidi" w:hAnsiTheme="majorBidi" w:cstheme="majorBidi"/>
-          <w:sz w:val="32"/>
-          <w:szCs w:val="32"/>
-        </w:rPr>
-      </w:pPr>
-      <w:r>
-        <w:rPr>
-          <w:rFonts w:asciiTheme="majorBidi" w:hAnsiTheme="majorBidi" w:cstheme="majorBidi"/>
-          <w:sz w:val="32"/>
-          <w:szCs w:val="32"/>
-        </w:rPr>
-        <w:t>Ford AntiTrust</w:t>
-      </w:r>
-      <w:r>
-        <w:rPr>
-          <w:rFonts w:asciiTheme="majorBidi" w:hAnsiTheme="majorBidi" w:cstheme="majorBidi"/>
-          <w:sz w:val="32"/>
-          <w:szCs w:val="32"/>
-          <w:cs/>
-        </w:rPr>
-        <w:t xml:space="preserve">. </w:t>
-      </w:r>
-      <w:r>
-        <w:rPr>
-          <w:rFonts w:asciiTheme="majorBidi" w:hAnsiTheme="majorBidi" w:cstheme="majorBidi"/>
-          <w:sz w:val="32"/>
-          <w:szCs w:val="32"/>
-        </w:rPr>
-        <w:t xml:space="preserve"> </w:t>
-      </w:r>
-      <w:r>
-        <w:rPr>
-          <w:rFonts w:asciiTheme="majorBidi" w:hAnsiTheme="majorBidi" w:cstheme="majorBidi"/>
-          <w:sz w:val="32"/>
-          <w:szCs w:val="32"/>
-        </w:rPr>
-        <w:t xml:space="preserve">Human knowledge belongs to the world!, </w:t>
-      </w:r>
-      <w:r>
-        <w:rPr>
-          <w:rFonts w:asciiTheme="majorBidi" w:hAnsiTheme="majorBidi" w:cstheme="majorBidi"/>
-          <w:sz w:val="32"/>
-          <w:szCs w:val="32"/>
-          <w:cs/>
-        </w:rPr>
-        <w:t>ผมจะมุ่งมั่นเอาความรู้ทั้งหมดที่มีกลับคืนสู่สังคม</w:t>
-      </w:r>
-      <w:r>
-        <w:rPr>
-          <w:rFonts w:asciiTheme="majorBidi" w:hAnsiTheme="majorBidi" w:cstheme="majorBidi"/>
-          <w:sz w:val="32"/>
-          <w:szCs w:val="32"/>
-          <w:cs/>
-        </w:rPr>
-        <w:t xml:space="preserve">. </w:t>
-      </w:r>
-      <w:r>
-        <w:rPr>
-          <w:rFonts w:ascii="Angsana New" w:hAnsi="Angsana New" w:cs="Angsana New"/>
-          <w:sz w:val="32"/>
-          <w:szCs w:val="32"/>
-        </w:rPr>
-        <w:t>[</w:t>
-      </w:r>
-      <w:r>
-        <w:rPr>
-          <w:rFonts w:ascii="Angsana New" w:hAnsi="Angsana New" w:cs="Angsana New"/>
-          <w:sz w:val="32"/>
-          <w:szCs w:val="32"/>
-          <w:cs/>
-        </w:rPr>
-        <w:t>ออนไลน์</w:t>
-      </w:r>
-      <w:r>
-        <w:rPr>
-          <w:rFonts w:ascii="Angsana New" w:hAnsi="Angsana New" w:cs="Angsana New"/>
-          <w:sz w:val="32"/>
-          <w:szCs w:val="32"/>
-        </w:rPr>
-        <w:t>].</w:t>
-      </w:r>
-      <w:r>
-        <w:rPr>
-          <w:rFonts w:asciiTheme="majorBidi" w:hAnsiTheme="majorBidi" w:cstheme="majorBidi"/>
-          <w:sz w:val="32"/>
-          <w:szCs w:val="32"/>
-          <w:cs/>
-        </w:rPr>
-        <w:t xml:space="preserve"> </w:t>
-      </w:r>
-    </w:p>
-    <w:p>
-      <w:pPr>
-        <w:pStyle w:val="a3"/>
-        <w:ind w:firstLine="709"/>
-        <w:jc w:val="left"/>
-        <w:rPr>
-          <w:rFonts w:asciiTheme="majorBidi" w:hAnsiTheme="majorBidi" w:cstheme="majorBidi"/>
-          <w:sz w:val="32"/>
-          <w:szCs w:val="32"/>
-        </w:rPr>
-      </w:pPr>
-      <w:r>
-        <w:rPr>
-          <w:rFonts w:asciiTheme="majorBidi" w:hAnsiTheme="majorBidi" w:cstheme="majorBidi"/>
-          <w:sz w:val="32"/>
-          <w:szCs w:val="32"/>
-          <w:cs/>
-        </w:rPr>
-        <w:t xml:space="preserve">เข้าถึงได้จาก </w:t>
-      </w:r>
-      <w:r>
-        <w:rPr>
-          <w:rFonts w:ascii="Angsana New" w:hAnsi="Angsana New" w:cs="Angsana New"/>
-          <w:sz w:val="32"/>
-          <w:szCs w:val="32"/>
-        </w:rPr>
-        <w:t>:</w:t>
-      </w:r>
-      <w:r>
-        <w:rPr>
-          <w:rFonts w:asciiTheme="majorBidi" w:hAnsiTheme="majorBidi" w:cstheme="majorBidi"/>
-          <w:sz w:val="32"/>
-          <w:szCs w:val="32"/>
-        </w:rPr>
-        <w:t xml:space="preserve"> </w:t>
-      </w:r>
-      <w:r>
-        <w:rPr>
-          <w:rFonts w:asciiTheme="majorBidi" w:hAnsiTheme="majorBidi" w:cstheme="majorBidi"/>
-          <w:sz w:val="32"/>
-          <w:szCs w:val="32"/>
-        </w:rPr>
-        <w:t>http://www.thaicyberpoint.com/ford/blog/id/206/</w:t>
-      </w:r>
-    </w:p>
-    <w:p>
-      <w:pPr>
-        <w:pStyle w:val="a3"/>
-        <w:ind w:firstLine="709"/>
-        <w:jc w:val="left"/>
-        <w:rPr>
-          <w:rFonts w:asciiTheme="majorBidi" w:hAnsiTheme="majorBidi" w:cstheme="majorBidi"/>
-          <w:sz w:val="32"/>
-          <w:szCs w:val="32"/>
-        </w:rPr>
-      </w:pPr>
-      <w:r>
-        <w:rPr>
-          <w:rFonts w:ascii="Angsana New" w:hAnsi="Angsana New" w:cs="Angsana New"/>
-          <w:sz w:val="32"/>
-          <w:szCs w:val="32"/>
-        </w:rPr>
-        <w:t>(</w:t>
-      </w:r>
-      <w:r>
-        <w:rPr>
-          <w:rFonts w:ascii="Angsana New" w:hAnsi="Angsana New" w:cs="Angsana New" w:hint="cs"/>
-          <w:sz w:val="32"/>
-          <w:szCs w:val="32"/>
-          <w:cs/>
-        </w:rPr>
-        <w:t>วันที่ค้นข้อมูล:</w:t>
-      </w:r>
-      <w:r>
-        <w:rPr>
-          <w:rFonts w:ascii="Angsana New" w:hAnsi="Angsana New" w:cs="Angsana New"/>
-          <w:sz w:val="32"/>
-          <w:szCs w:val="32"/>
-        </w:rPr>
-        <w:t xml:space="preserve"> </w:t>
-      </w:r>
-      <w:r>
-        <w:rPr>
-          <w:rFonts w:ascii="Angsana New" w:hAnsi="Angsana New" w:cs="Angsana New"/>
-          <w:sz w:val="32"/>
-          <w:szCs w:val="32"/>
-        </w:rPr>
-        <w:t>17</w:t>
-      </w:r>
-      <w:r>
-        <w:rPr>
-          <w:rFonts w:ascii="Angsana New" w:hAnsi="Angsana New" w:cs="Angsana New"/>
-          <w:sz w:val="32"/>
-          <w:szCs w:val="32"/>
-        </w:rPr>
-        <w:t xml:space="preserve"> </w:t>
-      </w:r>
-      <w:r>
-        <w:rPr>
-          <w:rFonts w:asciiTheme="majorBidi" w:hAnsiTheme="majorBidi" w:cstheme="majorBidi"/>
-          <w:sz w:val="32"/>
-          <w:szCs w:val="32"/>
-          <w:cs/>
-        </w:rPr>
-        <w:t>ตุลาคม</w:t>
-      </w:r>
-      <w:r>
-        <w:rPr>
-          <w:rFonts w:ascii="Angsana New" w:hAnsi="Angsana New" w:cs="Angsana New"/>
-          <w:sz w:val="32"/>
-          <w:szCs w:val="32"/>
-          <w:cs/>
-        </w:rPr>
-        <w:t xml:space="preserve"> </w:t>
-      </w:r>
-      <w:r>
-        <w:rPr>
-          <w:rFonts w:ascii="Angsana New" w:hAnsi="Angsana New" w:cs="Angsana New"/>
-          <w:sz w:val="32"/>
-          <w:szCs w:val="32"/>
-        </w:rPr>
-        <w:t>2551).</w:t>
-      </w:r>
-    </w:p>
-    <w:p>
-      <w:pPr>
-        <w:pStyle w:val="a3"/>
-        <w:ind w:firstLine="709"/>
-        <w:jc w:val="left"/>
-        <w:rPr>
-          <w:rFonts w:asciiTheme="majorBidi" w:hAnsiTheme="majorBidi" w:cstheme="majorBidi"/>
-          <w:sz w:val="32"/>
-          <w:szCs w:val="32"/>
-        </w:rPr>
-      </w:pPr>
-    </w:p>
-    <w:p>
-      <w:pPr>
-        <w:pStyle w:val="a3"/>
-        <w:jc w:val="left"/>
-        <w:rPr>
-          <w:rFonts w:asciiTheme="majorBidi" w:hAnsiTheme="majorBidi" w:cstheme="majorBidi"/>
-          <w:sz w:val="32"/>
-          <w:szCs w:val="32"/>
-        </w:rPr>
-      </w:pPr>
-      <w:r>
-        <w:rPr>
-          <w:rFonts w:asciiTheme="majorBidi" w:hAnsiTheme="majorBidi" w:cstheme="majorBidi"/>
-          <w:sz w:val="32"/>
-          <w:szCs w:val="32"/>
-        </w:rPr>
-        <w:t>Mr.John Gatewood Ham</w:t>
-      </w:r>
-      <w:r>
-        <w:rPr>
-          <w:rFonts w:asciiTheme="majorBidi" w:hAnsiTheme="majorBidi" w:cs="Angsana New"/>
-          <w:sz w:val="32"/>
-          <w:szCs w:val="32"/>
-        </w:rPr>
-        <w:t>.</w:t>
-      </w:r>
-      <w:r>
-        <w:rPr>
-          <w:rFonts w:asciiTheme="majorBidi" w:hAnsiTheme="majorBidi" w:cs="Angsana New" w:hint="cs"/>
-          <w:sz w:val="32"/>
-          <w:szCs w:val="32"/>
-          <w:cs/>
-        </w:rPr>
-        <w:t xml:space="preserve"> </w:t>
-      </w:r>
-      <w:r>
-        <w:rPr>
-          <w:rFonts w:asciiTheme="majorBidi" w:hAnsiTheme="majorBidi" w:cs="Angsana New"/>
-          <w:sz w:val="32"/>
-          <w:szCs w:val="32"/>
-        </w:rPr>
-        <w:t>Burapha Linux Server</w:t>
-      </w:r>
-      <w:r>
-        <w:rPr>
-          <w:rFonts w:asciiTheme="majorBidi" w:hAnsiTheme="majorBidi" w:cstheme="majorBidi"/>
-          <w:sz w:val="32"/>
-          <w:szCs w:val="32"/>
-        </w:rPr>
-        <w:t xml:space="preserve">. </w:t>
-      </w:r>
-      <w:r>
-        <w:rPr>
-          <w:rFonts w:ascii="Angsana New" w:hAnsi="Angsana New" w:cs="Angsana New"/>
-          <w:sz w:val="32"/>
-          <w:szCs w:val="32"/>
-        </w:rPr>
-        <w:t>[</w:t>
-      </w:r>
-      <w:r>
-        <w:rPr>
-          <w:rFonts w:ascii="Angsana New" w:hAnsi="Angsana New" w:cs="Angsana New"/>
-          <w:sz w:val="32"/>
-          <w:szCs w:val="32"/>
-          <w:cs/>
-        </w:rPr>
-        <w:t>ออนไลน์</w:t>
-      </w:r>
-      <w:r>
-        <w:rPr>
-          <w:rFonts w:ascii="Angsana New" w:hAnsi="Angsana New" w:cs="Angsana New"/>
-          <w:sz w:val="32"/>
-          <w:szCs w:val="32"/>
-        </w:rPr>
-        <w:t>].</w:t>
-      </w:r>
-    </w:p>
-    <w:p>
-      <w:pPr>
-        <w:pStyle w:val="a3"/>
-        <w:ind w:left="709" w:firstLine="11"/>
-        <w:jc w:val="left"/>
-        <w:rPr>
-          <w:rFonts w:asciiTheme="majorBidi" w:hAnsiTheme="majorBidi" w:cstheme="majorBidi"/>
-          <w:sz w:val="32"/>
-          <w:szCs w:val="32"/>
-        </w:rPr>
-      </w:pPr>
-      <w:r>
-        <w:rPr>
-          <w:rFonts w:ascii="Angsana New" w:hAnsi="Angsana New" w:cs="Angsana New"/>
-          <w:sz w:val="32"/>
-          <w:szCs w:val="32"/>
-          <w:cs/>
-        </w:rPr>
-        <w:t xml:space="preserve">เข้าถึงได้จาก </w:t>
-      </w:r>
-      <w:r>
-        <w:rPr>
-          <w:rFonts w:ascii="Angsana New" w:hAnsi="Angsana New" w:cs="Angsana New"/>
-          <w:sz w:val="32"/>
-          <w:szCs w:val="32"/>
-        </w:rPr>
-        <w:t xml:space="preserve">: </w:t>
-      </w:r>
-      <w:r>
-        <w:rPr>
-          <w:rFonts w:ascii="Angsana New" w:hAnsi="Angsana New" w:cs="Angsana New"/>
-          <w:sz w:val="32"/>
-          <w:szCs w:val="32"/>
-        </w:rPr>
-        <w:t>http://buraphalinux.org/</w:t>
-      </w:r>
-    </w:p>
-    <w:p>
-      <w:pPr>
-        <w:pStyle w:val="a3"/>
-        <w:ind w:firstLine="709"/>
-        <w:jc w:val="left"/>
-        <w:rPr>
-          <w:rFonts w:asciiTheme="majorBidi" w:hAnsiTheme="majorBidi" w:cstheme="majorBidi"/>
-          <w:sz w:val="32"/>
-          <w:szCs w:val="32"/>
-        </w:rPr>
-      </w:pPr>
-      <w:r>
-        <w:rPr>
-          <w:rFonts w:ascii="Angsana New" w:hAnsi="Angsana New" w:cs="Angsana New"/>
-          <w:sz w:val="32"/>
-          <w:szCs w:val="32"/>
-        </w:rPr>
-        <w:t>(</w:t>
-      </w:r>
-      <w:r>
-        <w:rPr>
-          <w:rFonts w:ascii="Angsana New" w:hAnsi="Angsana New" w:cs="Angsana New" w:hint="cs"/>
-          <w:sz w:val="32"/>
-          <w:szCs w:val="32"/>
-          <w:cs/>
-        </w:rPr>
-        <w:t>วันที่ค้นข้อมูล:</w:t>
-      </w:r>
-      <w:r>
-        <w:rPr>
-          <w:rFonts w:ascii="Angsana New" w:hAnsi="Angsana New" w:cs="Angsana New"/>
-          <w:sz w:val="32"/>
-          <w:szCs w:val="32"/>
-        </w:rPr>
-        <w:t xml:space="preserve"> </w:t>
-      </w:r>
-      <w:r>
-        <w:rPr>
-          <w:rFonts w:ascii="Angsana New" w:hAnsi="Angsana New" w:cs="Angsana New"/>
-          <w:sz w:val="32"/>
-          <w:szCs w:val="32"/>
-        </w:rPr>
-        <w:t>17</w:t>
-      </w:r>
-      <w:r>
-        <w:rPr>
-          <w:rFonts w:ascii="Angsana New" w:hAnsi="Angsana New" w:cs="Angsana New"/>
-          <w:sz w:val="32"/>
-          <w:szCs w:val="32"/>
-        </w:rPr>
-        <w:t xml:space="preserve"> </w:t>
-      </w:r>
-      <w:r>
-        <w:rPr>
-          <w:rFonts w:asciiTheme="majorBidi" w:hAnsiTheme="majorBidi" w:cstheme="majorBidi"/>
-          <w:sz w:val="32"/>
-          <w:szCs w:val="32"/>
-          <w:cs/>
-        </w:rPr>
-        <w:t>ตุลาคม</w:t>
-      </w:r>
-      <w:r>
-        <w:rPr>
-          <w:rFonts w:ascii="Angsana New" w:hAnsi="Angsana New" w:cs="Angsana New"/>
-          <w:sz w:val="32"/>
-          <w:szCs w:val="32"/>
-          <w:cs/>
-        </w:rPr>
-        <w:t xml:space="preserve"> </w:t>
-      </w:r>
-      <w:r>
-        <w:rPr>
-          <w:rFonts w:ascii="Angsana New" w:hAnsi="Angsana New" w:cs="Angsana New"/>
-          <w:sz w:val="32"/>
-          <w:szCs w:val="32"/>
-        </w:rPr>
-        <w:t>2551).</w:t>
-      </w:r>
-    </w:p>
-    <w:p>
-      <w:pPr>
-        <w:pStyle w:val="a3"/>
+        <w:t>. New York: Springer-Verlag, 2003</w:t>
+      </w:r>
+    </w:p>
+    <w:p>
+      <w:pPr>
+        <w:pStyle w:val="a3"/>
+        <w:ind w:left="709" w:hanging="709"/>
         <w:jc w:val="left"/>
         <w:rPr>
           <w:rFonts w:asciiTheme="majorBidi" w:hAnsiTheme="majorBidi" w:cstheme="majorBidi"/>
@@ -1304,23 +790,23 @@
           <w:sz w:val="32"/>
           <w:szCs w:val="32"/>
         </w:rPr>
-        <w:t>About PyQt4</w:t>
-      </w:r>
-      <w:r>
-        <w:rPr>
-          <w:rFonts w:asciiTheme="majorBidi" w:hAnsiTheme="majorBidi" w:cstheme="majorBidi"/>
-          <w:sz w:val="32"/>
-          <w:szCs w:val="32"/>
-        </w:rPr>
-        <w:t xml:space="preserve">  </w:t>
-      </w:r>
-      <w:r>
-        <w:rPr>
-          <w:rFonts w:ascii="Angsana New" w:hAnsi="Angsana New" w:cs="Angsana New"/>
-          <w:sz w:val="32"/>
-          <w:szCs w:val="32"/>
-        </w:rPr>
-        <w:t>[</w:t>
+        <w:t xml:space="preserve">About </w:t>
+      </w:r>
+      <w:r>
+        <w:rPr>
+          <w:rFonts w:asciiTheme="majorBidi" w:hAnsiTheme="majorBidi" w:cstheme="majorBidi"/>
+          <w:sz w:val="32"/>
+          <w:szCs w:val="32"/>
+        </w:rPr>
+        <w:t>PyQt4</w:t>
+      </w:r>
+      <w:r>
+        <w:rPr>
+          <w:rFonts w:asciiTheme="majorBidi" w:hAnsiTheme="majorBidi" w:cstheme="majorBidi"/>
+          <w:sz w:val="32"/>
+          <w:szCs w:val="32"/>
+        </w:rPr>
+        <w:t>. [</w:t>
       </w:r>
       <w:r>
         <w:rPr>
@@ -1358,7 +844,6 @@
           <w:szCs w:val="32"/>
           <w:cs/>
         </w:rPr>
-        <w:lastRenderedPageBreak/>
         <w:t xml:space="preserve">เข้าถึงได้จาก </w:t>
       </w:r>
       <w:r>
@@ -1654,31 +1139,36 @@
     </w:p>
     <w:p>
       <w:pPr>
-        <w:pStyle w:val="a3"/>
-        <w:jc w:val="left"/>
-        <w:rPr>
-          <w:rFonts w:asciiTheme="majorBidi" w:hAnsiTheme="majorBidi" w:cstheme="majorBidi"/>
-          <w:sz w:val="32"/>
-          <w:szCs w:val="32"/>
-        </w:rPr>
-      </w:pPr>
-    </w:p>
-    <w:p>
-      <w:pPr>
-        <w:pStyle w:val="a3"/>
-        <w:jc w:val="left"/>
-        <w:rPr>
-          <w:rFonts w:asciiTheme="majorBidi" w:hAnsiTheme="majorBidi" w:cstheme="majorBidi"/>
-          <w:sz w:val="32"/>
-          <w:szCs w:val="32"/>
-        </w:rPr>
-      </w:pPr>
-      <w:r>
-        <w:rPr>
-          <w:rFonts w:asciiTheme="majorBidi" w:hAnsiTheme="majorBidi" w:cstheme="majorBidi"/>
-          <w:sz w:val="32"/>
-          <w:szCs w:val="32"/>
-        </w:rPr>
+        <w:spacing w:after="200" w:line="276" w:lineRule="auto"/>
+        <w:rPr>
+          <w:rFonts w:asciiTheme="majorBidi" w:eastAsia="Cordia New" w:hAnsiTheme="majorBidi" w:cstheme="majorBidi"/>
+        </w:rPr>
+      </w:pPr>
+      <w:r>
+        <w:rPr>
+          <w:rFonts w:asciiTheme="majorBidi" w:hAnsiTheme="majorBidi" w:cstheme="majorBidi"/>
+          <w:cs/>
+        </w:rPr>
+        <w:br w:type="page"/>
+      </w:r>
+    </w:p>
+    <w:p>
+      <w:pPr>
+        <w:pStyle w:val="a3"/>
+        <w:jc w:val="left"/>
+        <w:rPr>
+          <w:rFonts w:asciiTheme="majorBidi" w:hAnsiTheme="majorBidi" w:cstheme="majorBidi"/>
+          <w:sz w:val="32"/>
+          <w:szCs w:val="32"/>
+        </w:rPr>
+      </w:pPr>
+      <w:r>
+        <w:rPr>
+          <w:rFonts w:asciiTheme="majorBidi" w:hAnsiTheme="majorBidi" w:cstheme="majorBidi"/>
+          <w:sz w:val="32"/>
+          <w:szCs w:val="32"/>
+        </w:rPr>
+        <w:lastRenderedPageBreak/>
         <w:t>riverbankcomputing.com</w:t>
       </w:r>
       <w:r>
@@ -1983,178 +1473,6 @@
           <w:szCs w:val="32"/>
         </w:rPr>
         <w:t>http://www.riverbankcomputing.co.uk/static/Docs/PyQt4/pyqt4ref.html</w:t>
-      </w:r>
-    </w:p>
-    <w:p>
-      <w:pPr>
-        <w:pStyle w:val="a3"/>
-        <w:ind w:firstLine="709"/>
-        <w:jc w:val="left"/>
-        <w:rPr>
-          <w:rFonts w:asciiTheme="majorBidi" w:hAnsiTheme="majorBidi" w:cstheme="majorBidi"/>
-          <w:sz w:val="32"/>
-          <w:szCs w:val="32"/>
-        </w:rPr>
-      </w:pPr>
-      <w:r>
-        <w:rPr>
-          <w:rFonts w:ascii="Angsana New" w:hAnsi="Angsana New" w:cs="Angsana New"/>
-          <w:sz w:val="32"/>
-          <w:szCs w:val="32"/>
-        </w:rPr>
-        <w:t>(</w:t>
-      </w:r>
-      <w:r>
-        <w:rPr>
-          <w:rFonts w:ascii="Angsana New" w:hAnsi="Angsana New" w:cs="Angsana New" w:hint="cs"/>
-          <w:sz w:val="32"/>
-          <w:szCs w:val="32"/>
-          <w:cs/>
-        </w:rPr>
-        <w:t>วันที่ค้นข้อมูล:</w:t>
-      </w:r>
-      <w:r>
-        <w:rPr>
-          <w:rFonts w:ascii="Angsana New" w:hAnsi="Angsana New" w:cs="Angsana New"/>
-          <w:sz w:val="32"/>
-          <w:szCs w:val="32"/>
-        </w:rPr>
-        <w:t xml:space="preserve"> </w:t>
-      </w:r>
-      <w:r>
-        <w:rPr>
-          <w:rFonts w:ascii="Angsana New" w:hAnsi="Angsana New" w:cs="Angsana New"/>
-          <w:sz w:val="32"/>
-          <w:szCs w:val="32"/>
-        </w:rPr>
-        <w:t>17</w:t>
-      </w:r>
-      <w:r>
-        <w:rPr>
-          <w:rFonts w:ascii="Angsana New" w:hAnsi="Angsana New" w:cs="Angsana New"/>
-          <w:sz w:val="32"/>
-          <w:szCs w:val="32"/>
-        </w:rPr>
-        <w:t xml:space="preserve"> </w:t>
-      </w:r>
-      <w:r>
-        <w:rPr>
-          <w:rFonts w:asciiTheme="majorBidi" w:hAnsiTheme="majorBidi" w:cstheme="majorBidi"/>
-          <w:sz w:val="32"/>
-          <w:szCs w:val="32"/>
-          <w:cs/>
-        </w:rPr>
-        <w:t>ตุลาคม</w:t>
-      </w:r>
-      <w:r>
-        <w:rPr>
-          <w:rFonts w:ascii="Angsana New" w:hAnsi="Angsana New" w:cs="Angsana New"/>
-          <w:sz w:val="32"/>
-          <w:szCs w:val="32"/>
-          <w:cs/>
-        </w:rPr>
-        <w:t xml:space="preserve"> </w:t>
-      </w:r>
-      <w:r>
-        <w:rPr>
-          <w:rFonts w:ascii="Angsana New" w:hAnsi="Angsana New" w:cs="Angsana New"/>
-          <w:sz w:val="32"/>
-          <w:szCs w:val="32"/>
-        </w:rPr>
-        <w:t>2551).</w:t>
-      </w:r>
-    </w:p>
-    <w:p>
-      <w:pPr>
-        <w:pStyle w:val="a3"/>
-        <w:jc w:val="left"/>
-        <w:rPr>
-          <w:rFonts w:asciiTheme="majorBidi" w:hAnsiTheme="majorBidi" w:cstheme="majorBidi"/>
-          <w:sz w:val="32"/>
-          <w:szCs w:val="32"/>
-          <w:cs/>
-        </w:rPr>
-      </w:pPr>
-    </w:p>
-    <w:p>
-      <w:pPr>
-        <w:pStyle w:val="a3"/>
-        <w:jc w:val="left"/>
-        <w:rPr>
-          <w:rFonts w:asciiTheme="majorBidi" w:hAnsiTheme="majorBidi" w:cstheme="majorBidi"/>
-          <w:sz w:val="32"/>
-          <w:szCs w:val="32"/>
-        </w:rPr>
-      </w:pPr>
-      <w:r>
-        <w:rPr>
-          <w:rFonts w:asciiTheme="majorBidi" w:hAnsiTheme="majorBidi" w:cstheme="majorBidi"/>
-          <w:sz w:val="32"/>
-          <w:szCs w:val="32"/>
-        </w:rPr>
-        <w:t xml:space="preserve">Twitter.com  </w:t>
-      </w:r>
-      <w:r>
-        <w:rPr>
-          <w:rFonts w:ascii="Angsana New" w:hAnsi="Angsana New" w:cs="Angsana New"/>
-          <w:sz w:val="32"/>
-          <w:szCs w:val="32"/>
-        </w:rPr>
-        <w:t>[</w:t>
-      </w:r>
-      <w:r>
-        <w:rPr>
-          <w:rFonts w:ascii="Angsana New" w:hAnsi="Angsana New" w:cs="Angsana New"/>
-          <w:sz w:val="32"/>
-          <w:szCs w:val="32"/>
-          <w:cs/>
-        </w:rPr>
-        <w:t>ออนไลน์</w:t>
-      </w:r>
-      <w:r>
-        <w:rPr>
-          <w:rFonts w:ascii="Angsana New" w:hAnsi="Angsana New" w:cs="Angsana New"/>
-          <w:sz w:val="32"/>
-          <w:szCs w:val="32"/>
-        </w:rPr>
-        <w:t>].</w:t>
-      </w:r>
-    </w:p>
-    <w:p>
-      <w:pPr>
-        <w:pStyle w:val="a3"/>
-        <w:ind w:left="709" w:firstLine="11"/>
-        <w:jc w:val="left"/>
-        <w:rPr>
-          <w:rFonts w:asciiTheme="majorBidi" w:hAnsiTheme="majorBidi" w:cstheme="majorBidi"/>
-          <w:sz w:val="32"/>
-          <w:szCs w:val="32"/>
-        </w:rPr>
-      </w:pPr>
-      <w:r>
-        <w:rPr>
-          <w:rFonts w:ascii="Angsana New" w:hAnsi="Angsana New" w:cs="Angsana New"/>
-          <w:sz w:val="32"/>
-          <w:szCs w:val="32"/>
-          <w:cs/>
-        </w:rPr>
-        <w:t xml:space="preserve">เข้าถึงได้จาก </w:t>
-      </w:r>
-      <w:r>
-        <w:rPr>
-          <w:rFonts w:ascii="Angsana New" w:hAnsi="Angsana New" w:cs="Angsana New"/>
-          <w:sz w:val="32"/>
-          <w:szCs w:val="32"/>
-        </w:rPr>
-        <w:t xml:space="preserve">: </w:t>
-      </w:r>
-      <w:r>
-        <w:rPr>
-          <w:rFonts w:ascii="Angsana New" w:hAnsi="Angsana New" w:cs="Angsana New"/>
-          <w:sz w:val="32"/>
-          <w:szCs w:val="32"/>
-        </w:rPr>
-        <w:t>http://twitter.com/</w:t>
       </w:r>
     </w:p>
     <w:p>
@@ -2476,9 +1794,8 @@
         <w:fldSimple w:instr=" PAGE   \* MERGEFORMAT ">
           <w:r>
             <w:rPr>
-              <w:rFonts w:cs="Calibri"/>
               <w:noProof/>
-              <w:szCs w:val="22"/>
+              <w:szCs w:val="32"/>
               <w:lang w:val="th-TH"/>
             </w:rPr>
             <w:t>56</w:t>

</xml_diff>